<commit_message>
Added docstrings and finished report
</commit_message>
<xml_diff>
--- a/Eindopdracht/Report_group1.docx
+++ b/Eindopdracht/Report_group1.docx
@@ -1,6 +1,6 @@
 
 <file path=word/document.xml><?xml version="1.0" encoding="utf-8"?>
-<w:document xmlns:wpc="http://schemas.microsoft.com/office/word/2010/wordprocessingCanvas" xmlns:mc="http://schemas.openxmlformats.org/markup-compatibility/2006" xmlns:o="urn:schemas-microsoft-com:office:office" xmlns:r="http://schemas.openxmlformats.org/officeDocument/2006/relationships" xmlns:m="http://schemas.openxmlformats.org/officeDocument/2006/math" xmlns:v="urn:schemas-microsoft-com:vml" xmlns:wp14="http://schemas.microsoft.com/office/word/2010/wordprocessingDrawing" xmlns:wp="http://schemas.openxmlformats.org/drawingml/2006/wordprocessingDrawing" xmlns:w10="urn:schemas-microsoft-com:office:word" xmlns:w="http://schemas.openxmlformats.org/wordprocessingml/2006/main" xmlns:w14="http://schemas.microsoft.com/office/word/2010/wordml" xmlns:w15="http://schemas.microsoft.com/office/word/2012/wordml" xmlns:wpg="http://schemas.microsoft.com/office/word/2010/wordprocessingGroup" xmlns:wpi="http://schemas.microsoft.com/office/word/2010/wordprocessingInk" xmlns:wne="http://schemas.microsoft.com/office/word/2006/wordml" xmlns:wps="http://schemas.microsoft.com/office/word/2010/wordprocessingShape" mc:Ignorable="w14 w15 wp14">
+<w:document xmlns:wpc="http://schemas.microsoft.com/office/word/2010/wordprocessingCanvas" xmlns:mo="http://schemas.microsoft.com/office/mac/office/2008/main" xmlns:mc="http://schemas.openxmlformats.org/markup-compatibility/2006" xmlns:mv="urn:schemas-microsoft-com:mac:vml" xmlns:o="urn:schemas-microsoft-com:office:office" xmlns:r="http://schemas.openxmlformats.org/officeDocument/2006/relationships" xmlns:m="http://schemas.openxmlformats.org/officeDocument/2006/math" xmlns:v="urn:schemas-microsoft-com:vml" xmlns:wp14="http://schemas.microsoft.com/office/word/2010/wordprocessingDrawing" xmlns:wp="http://schemas.openxmlformats.org/drawingml/2006/wordprocessingDrawing" xmlns:w10="urn:schemas-microsoft-com:office:word" xmlns:w="http://schemas.openxmlformats.org/wordprocessingml/2006/main" xmlns:w14="http://schemas.microsoft.com/office/word/2010/wordml" xmlns:w15="http://schemas.microsoft.com/office/word/2012/wordml" xmlns:wpg="http://schemas.microsoft.com/office/word/2010/wordprocessingGroup" xmlns:wpi="http://schemas.microsoft.com/office/word/2010/wordprocessingInk" xmlns:wne="http://schemas.microsoft.com/office/word/2006/wordml" xmlns:wps="http://schemas.microsoft.com/office/word/2010/wordprocessingShape" mc:Ignorable="w14 w15 wp14">
   <w:body>
     <w:sdt>
       <w:sdtPr>
@@ -25,7 +25,7 @@
               <w:lang w:val="nl-NL" w:eastAsia="nl-NL"/>
             </w:rPr>
             <w:drawing>
-              <wp:inline distT="0" distB="0" distL="0" distR="0">
+              <wp:inline distT="0" distB="0" distL="0" distR="0" wp14:anchorId="1FAF80E8" wp14:editId="2AF11295">
                 <wp:extent cx="4572000" cy="4572000"/>
                 <wp:effectExtent l="0" t="0" r="0" b="0"/>
                 <wp:docPr id="2" name="Picture 2" descr="http://upload.wikimedia.org/wikipedia/commons/thumb/e/e1/Ambox_wikify.svg/600px-Ambox_wikify.svg.png"/>
@@ -81,7 +81,7 @@
             <mc:AlternateContent>
               <mc:Choice Requires="wps">
                 <w:drawing>
-                  <wp:anchor distT="0" distB="0" distL="114300" distR="114300" simplePos="0" relativeHeight="251665408" behindDoc="0" locked="0" layoutInCell="1" allowOverlap="1" wp14:anchorId="7E773014" wp14:editId="3D7C6547">
+                  <wp:anchor distT="0" distB="0" distL="114300" distR="114300" simplePos="0" relativeHeight="251665408" behindDoc="0" locked="0" layoutInCell="1" allowOverlap="1" wp14:anchorId="7D62B0D9" wp14:editId="4E27630D">
                     <wp:simplePos x="0" y="0"/>
                     <wp:positionH relativeFrom="page">
                       <wp:align>right</wp:align>
@@ -89,7 +89,7 @@
                     <wp:positionV relativeFrom="page">
                       <wp:posOffset>4314825</wp:posOffset>
                     </wp:positionV>
-                    <wp:extent cx="3657600" cy="530352"/>
+                    <wp:extent cx="3657600" cy="1057910"/>
                     <wp:effectExtent l="0" t="0" r="0" b="1270"/>
                     <wp:wrapNone/>
                     <wp:docPr id="3" name="Text Box 3"/>
@@ -101,7 +101,7 @@
                           <wps:spPr>
                             <a:xfrm>
                               <a:off x="0" y="0"/>
-                              <a:ext cx="3657600" cy="530352"/>
+                              <a:ext cx="3657600" cy="1057910"/>
                             </a:xfrm>
                             <a:prstGeom prst="rect">
                               <a:avLst/>
@@ -140,7 +140,7 @@
                                 <w:sdtContent>
                                   <w:p>
                                     <w:pPr>
-                                      <w:pStyle w:val="Title"/>
+                                      <w:pStyle w:val="Titel"/>
                                     </w:pPr>
                                     <w:r>
                                       <w:t>Wikification of news</w:t>
@@ -170,11 +170,11 @@
               </mc:Choice>
               <mc:Fallback>
                 <w:pict>
-                  <v:shapetype w14:anchorId="7E773014" id="_x0000_t202" coordsize="21600,21600" o:spt="202" path="m,l,21600r21600,l21600,xe">
+                  <v:shapetype w14:anchorId="7D62B0D9" id="_x0000_t202" coordsize="21600,21600" o:spt="202" path="m0,0l0,21600,21600,21600,21600,0xe">
                     <v:stroke joinstyle="miter"/>
                     <v:path gradientshapeok="t" o:connecttype="rect"/>
                   </v:shapetype>
-                  <v:shape id="Text Box 3" o:spid="_x0000_s1026" type="#_x0000_t202" style="position:absolute;margin-left:236.8pt;margin-top:339.75pt;width:4in;height:41.75pt;z-index:251665408;visibility:visible;mso-wrap-style:square;mso-width-percent:0;mso-height-percent:0;mso-wrap-distance-left:9pt;mso-wrap-distance-top:0;mso-wrap-distance-right:9pt;mso-wrap-distance-bottom:0;mso-position-horizontal:right;mso-position-horizontal-relative:page;mso-position-vertical:absolute;mso-position-vertical-relative:page;mso-width-percent:0;mso-height-percent:0;mso-width-relative:page;mso-height-relative:margin;v-text-anchor:top" o:gfxdata="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" filled="f" stroked="f" strokeweight=".5pt">
+                  <v:shape id="Text_x0020_Box_x0020_3" o:spid="_x0000_s1026" type="#_x0000_t202" style="position:absolute;margin-left:236.8pt;margin-top:339.75pt;width:4in;height:83.3pt;z-index:251665408;visibility:visible;mso-wrap-style:square;mso-width-percent:0;mso-height-percent:0;mso-wrap-distance-left:9pt;mso-wrap-distance-top:0;mso-wrap-distance-right:9pt;mso-wrap-distance-bottom:0;mso-position-horizontal:right;mso-position-horizontal-relative:page;mso-position-vertical:absolute;mso-position-vertical-relative:page;mso-width-percent:0;mso-height-percent:0;mso-width-relative:page;mso-height-relative:margin;v-text-anchor:top" o:gfxdata="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" filled="f" stroked="f" strokeweight=".5pt">
                     <v:textbox style="mso-fit-shape-to-text:t" inset="0,0,36pt,0">
                       <w:txbxContent>
                         <w:sdt>
@@ -189,7 +189,7 @@
                           <w:sdtContent>
                             <w:p>
                               <w:pPr>
-                                <w:pStyle w:val="Title"/>
+                                <w:pStyle w:val="Titel"/>
                               </w:pPr>
                               <w:r>
                                 <w:t>Wikification of news</w:t>
@@ -231,7 +231,7 @@
             <mc:AlternateContent>
               <mc:Choice Requires="wpg">
                 <w:drawing>
-                  <wp:anchor distT="0" distB="0" distL="114300" distR="114300" simplePos="0" relativeHeight="251666432" behindDoc="0" locked="0" layoutInCell="1" allowOverlap="1" wp14:anchorId="5A4C3D03" wp14:editId="39CD770E">
+                  <wp:anchor distT="0" distB="0" distL="114300" distR="114300" simplePos="0" relativeHeight="251666432" behindDoc="0" locked="0" layoutInCell="1" allowOverlap="1" wp14:anchorId="580FCB0E" wp14:editId="70EDB00D">
                     <wp:simplePos x="0" y="0"/>
                     <wp:positionH relativeFrom="page">
                       <wp:posOffset>4192905</wp:posOffset>
@@ -304,9 +304,6 @@
                                       <w:alias w:val="Name"/>
                                       <w:tag w:val=""/>
                                       <w:id w:val="805127967"/>
-                                      <w:placeholder>
-                                        <w:docPart w:val="02797BCDE43F4E71A2B70E66DEB1DB05"/>
-                                      </w:placeholder>
                                       <w:dataBinding w:prefixMappings="xmlns:ns0='http://purl.org/dc/elements/1.1/' xmlns:ns1='http://schemas.openxmlformats.org/package/2006/metadata/core-properties' " w:xpath="/ns1:coreProperties[1]/ns0:creator[1]" w:storeItemID="{6C3C8BC8-F283-45AE-878A-BAB7291924A1}"/>
                                       <w:text w:multiLine="1"/>
                                     </w:sdtPr>
@@ -316,7 +313,7 @@
                                         <w:rPr>
                                           <w:lang w:val="nl-NL"/>
                                         </w:rPr>
-                                        <w:t>Mart Busger Op Vollenbroek</w:t>
+                                        <w:t>Mart Busger Op Vollenbroek S2174634</w:t>
                                       </w:r>
                                       <w:r>
                                         <w:rPr>
@@ -341,9 +338,6 @@
                                       <w:alias w:val="Course Title"/>
                                       <w:tag w:val=""/>
                                       <w:id w:val="-851186849"/>
-                                      <w:placeholder>
-                                        <w:docPart w:val="49FCBDCB5784413198A1BB35009736BA"/>
-                                      </w:placeholder>
                                       <w:dataBinding w:prefixMappings="xmlns:ns0='http://purl.org/dc/elements/1.1/' xmlns:ns1='http://schemas.openxmlformats.org/package/2006/metadata/core-properties' " w:xpath="/ns1:coreProperties[1]/ns1:keywords[1]" w:storeItemID="{6C3C8BC8-F283-45AE-878A-BAB7291924A1}"/>
                                       <w:text/>
                                     </w:sdtPr>
@@ -363,6 +357,12 @@
                                     </w:rPr>
                                     <w:br/>
                                   </w:r>
+                                  <w:r>
+                                    <w:rPr>
+                                      <w:lang w:val="nl-NL"/>
+                                    </w:rPr>
+                                    <w:t xml:space="preserve">ms. </w:t>
+                                  </w:r>
                                   <w:sdt>
                                     <w:sdtPr>
                                       <w:rPr>
@@ -371,9 +371,6 @@
                                       <w:alias w:val="Teacher's Name"/>
                                       <w:tag w:val=""/>
                                       <w:id w:val="-123160968"/>
-                                      <w:placeholder>
-                                        <w:docPart w:val="8B1432EEBFBA45F8A85510A77AE1D595"/>
-                                      </w:placeholder>
                                       <w:dataBinding w:prefixMappings="xmlns:ns0='http://schemas.openxmlformats.org/officeDocument/2006/extended-properties' " w:xpath="/ns0:Properties[1]/ns0:Manager[1]" w:storeItemID="{6668398D-A668-4E3E-A5EB-62B293D839F1}"/>
                                       <w:text w:multiLine="1"/>
                                     </w:sdtPr>
@@ -444,7 +441,7 @@
                               <w:txbxContent>
                                 <w:p>
                                   <w:pPr>
-                                    <w:pStyle w:val="BodyText"/>
+                                    <w:pStyle w:val="Plattetekst"/>
                                   </w:pPr>
                                   <w:r>
                                     <w:t>By</w:t>
@@ -470,8 +467,8 @@
               </mc:Choice>
               <mc:Fallback>
                 <w:pict>
-                  <v:group w14:anchorId="5A4C3D03" id="Group 9" o:spid="_x0000_s1027" style="position:absolute;margin-left:330.15pt;margin-top:599.65pt;width:4in;height:165.75pt;z-index:251666432;mso-position-horizontal-relative:page;mso-position-vertical-relative:page;mso-height-relative:margin" coordsize="36576,21011" o:gfxdata="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">
-                    <v:shape id="Text Box 11" o:spid="_x0000_s1028" type="#_x0000_t202" style="position:absolute;top:3632;width:36576;height:17379;visibility:visible;mso-wrap-style:square;v-text-anchor:bottom" o:gfxdata="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" filled="f" stroked="f" strokeweight=".5pt">
+                  <v:group w14:anchorId="580FCB0E" id="Group_x0020_9" o:spid="_x0000_s1027" style="position:absolute;margin-left:330.15pt;margin-top:599.65pt;width:4in;height:165.75pt;z-index:251666432;mso-position-horizontal-relative:page;mso-position-vertical-relative:page;mso-height-relative:margin" coordsize="3657600,2101168" o:gfxdata="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">
+                    <v:shape id="Text_x0020_Box_x0020_11" o:spid="_x0000_s1028" type="#_x0000_t202" style="position:absolute;top:363202;width:3657600;height:1737966;visibility:visible;mso-wrap-style:square;v-text-anchor:bottom" o:gfxdata="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" filled="f" stroked="f" strokeweight=".5pt">
                       <v:textbox style="mso-fit-shape-to-text:t" inset="0,0,36pt,36pt">
                         <w:txbxContent>
                           <w:p>
@@ -489,9 +486,6 @@
                                 <w:alias w:val="Name"/>
                                 <w:tag w:val=""/>
                                 <w:id w:val="805127967"/>
-                                <w:placeholder>
-                                  <w:docPart w:val="02797BCDE43F4E71A2B70E66DEB1DB05"/>
-                                </w:placeholder>
                                 <w:dataBinding w:prefixMappings="xmlns:ns0='http://purl.org/dc/elements/1.1/' xmlns:ns1='http://schemas.openxmlformats.org/package/2006/metadata/core-properties' " w:xpath="/ns1:coreProperties[1]/ns0:creator[1]" w:storeItemID="{6C3C8BC8-F283-45AE-878A-BAB7291924A1}"/>
                                 <w:text w:multiLine="1"/>
                               </w:sdtPr>
@@ -501,7 +495,7 @@
                                   <w:rPr>
                                     <w:lang w:val="nl-NL"/>
                                   </w:rPr>
-                                  <w:t>Mart Busger Op Vollenbroek</w:t>
+                                  <w:t>Mart Busger Op Vollenbroek S2174634</w:t>
                                 </w:r>
                                 <w:r>
                                   <w:rPr>
@@ -526,9 +520,6 @@
                                 <w:alias w:val="Course Title"/>
                                 <w:tag w:val=""/>
                                 <w:id w:val="-851186849"/>
-                                <w:placeholder>
-                                  <w:docPart w:val="49FCBDCB5784413198A1BB35009736BA"/>
-                                </w:placeholder>
                                 <w:dataBinding w:prefixMappings="xmlns:ns0='http://purl.org/dc/elements/1.1/' xmlns:ns1='http://schemas.openxmlformats.org/package/2006/metadata/core-properties' " w:xpath="/ns1:coreProperties[1]/ns1:keywords[1]" w:storeItemID="{6C3C8BC8-F283-45AE-878A-BAB7291924A1}"/>
                                 <w:text/>
                               </w:sdtPr>
@@ -548,6 +539,12 @@
                               </w:rPr>
                               <w:br/>
                             </w:r>
+                            <w:r>
+                              <w:rPr>
+                                <w:lang w:val="nl-NL"/>
+                              </w:rPr>
+                              <w:t xml:space="preserve">ms. </w:t>
+                            </w:r>
                             <w:sdt>
                               <w:sdtPr>
                                 <w:rPr>
@@ -556,9 +553,6 @@
                                 <w:alias w:val="Teacher's Name"/>
                                 <w:tag w:val=""/>
                                 <w:id w:val="-123160968"/>
-                                <w:placeholder>
-                                  <w:docPart w:val="8B1432EEBFBA45F8A85510A77AE1D595"/>
-                                </w:placeholder>
                                 <w:dataBinding w:prefixMappings="xmlns:ns0='http://schemas.openxmlformats.org/officeDocument/2006/extended-properties' " w:xpath="/ns0:Properties[1]/ns0:Manager[1]" w:storeItemID="{6668398D-A668-4E3E-A5EB-62B293D839F1}"/>
                                 <w:text w:multiLine="1"/>
                               </w:sdtPr>
@@ -583,7 +577,7 @@
                         </w:txbxContent>
                       </v:textbox>
                     </v:shape>
-                    <v:oval id="Oval 12" o:spid="_x0000_s1029" style="position:absolute;left:95;width:3474;height:3506;visibility:visible;mso-wrap-style:square;v-text-anchor:middle" o:gfxdata="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" fillcolor="#f9b639 [3207]" stroked="f" strokeweight="1pt">
+                    <v:oval id="Oval_x0020_12" o:spid="_x0000_s1029" style="position:absolute;left:9525;width:347472;height:350679;visibility:visible;mso-wrap-style:square;v-text-anchor:middle" o:gfxdata="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" fillcolor="#f9b639 [3207]" stroked="f" strokeweight="1pt">
                       <v:stroke joinstyle="miter"/>
                       <v:path arrowok="t"/>
                       <o:lock v:ext="edit" aspectratio="t"/>
@@ -591,7 +585,7 @@
                         <w:txbxContent>
                           <w:p>
                             <w:pPr>
-                              <w:pStyle w:val="BodyText"/>
+                              <w:pStyle w:val="Plattetekst"/>
                             </w:pPr>
                             <w:r>
                               <w:t>By</w:t>
@@ -619,21 +613,65 @@
     </w:sdt>
     <w:p>
       <w:pPr>
-        <w:pStyle w:val="Heading1"/>
+        <w:pStyle w:val="Kop1"/>
       </w:pPr>
       <w:r>
         <w:lastRenderedPageBreak/>
         <w:t>Mart</w:t>
       </w:r>
     </w:p>
+    <w:p/>
     <w:p>
+      <w:r>
+        <w:t>The project started for us when we had to make project groups. Olivier and I both started this year as Premaster students and we got to know each other (and Chris &amp; Leonardo) better than we got to know the first year students. That is why it wasn’t such a hard task to form groups, as four Premaster students we splitted up in groups of two, thinking we could handle a first year project with just the two of us. Seeing as we were at about the same level of programming, we understood each other and came up with almost similar approaches to the problems.</w:t>
+      </w:r>
+    </w:p>
+    <w:p>
+      <w:r>
+        <w:t>Though the exercises prepared us in a way, but they were not enough to see the final project as an assembly of the weekly exercises. We touched a lot of subjects during the course and many were used during the final project, but we still had to come up with some creative solutions to solve the final project.</w:t>
+      </w:r>
+    </w:p>
+    <w:p>
+      <w:r>
+        <w:t>During the project I mainly focused on getting the data in the right format and using WordNet. We thought that the way the data was structured (using the colu</w:t>
+      </w:r>
+      <w:r>
+        <w:t>mns), made it a bit difficult to work with. It would have been way easier to just have supplied us with texts. Eventually we got the hang of it and that made the whole project a lot easier. Even though it might not be the most efficient option, it worked for us so we were satisfied.</w:t>
+      </w:r>
+      <w:r>
+        <w:t xml:space="preserve"> </w:t>
+      </w:r>
+      <w:r>
+        <w:t xml:space="preserve">The </w:t>
+      </w:r>
+      <w:r>
+        <w:t>second</w:t>
+      </w:r>
+      <w:r>
+        <w:t xml:space="preserve"> part </w:t>
+      </w:r>
+      <w:r>
+        <w:t xml:space="preserve">to </w:t>
+      </w:r>
+      <w:r>
+        <w:t>which I c</w:t>
+      </w:r>
+      <w:r>
+        <w:t xml:space="preserve">ontributed </w:t>
+      </w:r>
+      <w:r>
+        <w:t>a lot was the use of WordNet,</w:t>
+      </w:r>
+      <w:r>
+        <w:t xml:space="preserve"> especially the use of synsets. We thought those were very confusing at first but again, when we got the hang of it wasn’t that hard. Finally I contributed to the final part of the wikification of the tagged words. Some words weren’t given a Wikipedia page, so we had to come up with something to make sure that every tagged word had a Wikipedia page. The result of that you can see in annotate.py in the wikiexpander() function and reverseTagset() function.</w:t>
+      </w:r>
       <w:r>
         <w:br w:type="page"/>
       </w:r>
     </w:p>
     <w:p>
       <w:pPr>
-        <w:pStyle w:val="Heading1"/>
+        <w:pStyle w:val="Kop1"/>
       </w:pPr>
       <w:r>
         <w:lastRenderedPageBreak/>
@@ -641,14 +679,9 @@
       </w:r>
     </w:p>
     <w:p>
-      <w:r>
-        <w:t xml:space="preserve">The moment </w:t>
-      </w:r>
-      <w:r>
-        <w:t xml:space="preserve">Mart </w:t>
-      </w:r>
-      <w:r>
-        <w:t>and</w:t>
+      <w:bookmarkStart w:id="0" w:name="_GoBack"/>
+      <w:r>
+        <w:t>The moment Mart and</w:t>
       </w:r>
       <w:r>
         <w:t xml:space="preserve"> </w:t>
@@ -686,14 +719,25 @@
         <w:t xml:space="preserve"> mainly at the machine learning part. During the course information retrieval, we already learned how classifiers work which helped me here. As the classes are not commonly used in other classifiers, we had to start from scratch and build our own. Knowing the Stanford NER tagger is one of the best available, </w:t>
       </w:r>
       <w:r>
-        <w:t>training it on our data had the best perspective. Using a online tutorial, it was fairly easy to do so, and it seems to classify with great performance. Of course this is only on the given train data, so it still has to proof itself on the real data. A lot hard was the wikifying itself, after the important entities were recognized. The method we eventually used was to look the entity up in WordNet for a definition, and then scanning the Wikipedia API suggestions for the same words. Although this seems a logical approach, the machine thinks different and comes up with very strange URL’s sometimes (still always related to the original entity). It will always be hard for a machine to achieve the same results as humans because of the lack of context that makes human decid</w:t>
+        <w:t xml:space="preserve">training it on our data had the best perspective. Using a online tutorial, it was fairly easy to do so, and it seems to classify with great performance. Of course this is only on the given train data, so it still has to proof itself on the real data. </w:t>
+      </w:r>
+      <w:r>
+        <w:t>The hardest part</w:t>
+      </w:r>
+      <w:r>
+        <w:t xml:space="preserve"> was the wikifying itself, after the important entities were recognized. The method we eventually used was to look </w:t>
+      </w:r>
+      <w:r>
+        <w:t>up the entity</w:t>
+      </w:r>
+      <w:r>
+        <w:t xml:space="preserve"> in WordNet for a definition, and then scanning the Wikipedia API suggestions for the same words. Although this seems a logical approach, the machine thinks different and comes up with very strange URL’s sometimes (still always related to the original entity). It will always be hard for a machine to achieve the same results as humans because of the lack of context that makes human decid</w:t>
       </w:r>
       <w:r>
         <w:t>e to link to a certain page.</w:t>
       </w:r>
-      <w:bookmarkStart w:id="0" w:name="_GoBack"/>
-      <w:bookmarkEnd w:id="0"/>
     </w:p>
+    <w:bookmarkEnd w:id="0"/>
     <w:sectPr>
       <w:footerReference w:type="default" r:id="rId10"/>
       <w:pgSz w:w="12240" w:h="15840"/>
@@ -714,7 +758,7 @@
 </file>
 
 <file path=word/endnotes.xml><?xml version="1.0" encoding="utf-8"?>
-<w:endnotes xmlns:wpc="http://schemas.microsoft.com/office/word/2010/wordprocessingCanvas" xmlns:mc="http://schemas.openxmlformats.org/markup-compatibility/2006" xmlns:o="urn:schemas-microsoft-com:office:office" xmlns:r="http://schemas.openxmlformats.org/officeDocument/2006/relationships" xmlns:m="http://schemas.openxmlformats.org/officeDocument/2006/math" xmlns:v="urn:schemas-microsoft-com:vml" xmlns:wp14="http://schemas.microsoft.com/office/word/2010/wordprocessingDrawing" xmlns:wp="http://schemas.openxmlformats.org/drawingml/2006/wordprocessingDrawing" xmlns:w10="urn:schemas-microsoft-com:office:word" xmlns:w="http://schemas.openxmlformats.org/wordprocessingml/2006/main" xmlns:w14="http://schemas.microsoft.com/office/word/2010/wordml" xmlns:w15="http://schemas.microsoft.com/office/word/2012/wordml" xmlns:wpg="http://schemas.microsoft.com/office/word/2010/wordprocessingGroup" xmlns:wpi="http://schemas.microsoft.com/office/word/2010/wordprocessingInk" xmlns:wne="http://schemas.microsoft.com/office/word/2006/wordml" xmlns:wps="http://schemas.microsoft.com/office/word/2010/wordprocessingShape" mc:Ignorable="w14 w15 wp14">
+<w:endnotes xmlns:wpc="http://schemas.microsoft.com/office/word/2010/wordprocessingCanvas" xmlns:mo="http://schemas.microsoft.com/office/mac/office/2008/main" xmlns:mc="http://schemas.openxmlformats.org/markup-compatibility/2006" xmlns:mv="urn:schemas-microsoft-com:mac:vml" xmlns:o="urn:schemas-microsoft-com:office:office" xmlns:r="http://schemas.openxmlformats.org/officeDocument/2006/relationships" xmlns:m="http://schemas.openxmlformats.org/officeDocument/2006/math" xmlns:v="urn:schemas-microsoft-com:vml" xmlns:wp14="http://schemas.microsoft.com/office/word/2010/wordprocessingDrawing" xmlns:wp="http://schemas.openxmlformats.org/drawingml/2006/wordprocessingDrawing" xmlns:w10="urn:schemas-microsoft-com:office:word" xmlns:w="http://schemas.openxmlformats.org/wordprocessingml/2006/main" xmlns:w14="http://schemas.microsoft.com/office/word/2010/wordml" xmlns:w15="http://schemas.microsoft.com/office/word/2012/wordml" xmlns:wpg="http://schemas.microsoft.com/office/word/2010/wordprocessingGroup" xmlns:wpi="http://schemas.microsoft.com/office/word/2010/wordprocessingInk" xmlns:wne="http://schemas.microsoft.com/office/word/2006/wordml" xmlns:wps="http://schemas.microsoft.com/office/word/2010/wordprocessingShape" mc:Ignorable="w14 w15 wp14">
   <w:endnote w:type="separator" w:id="-1">
     <w:p>
       <w:pPr>
@@ -739,10 +783,10 @@
 </file>
 
 <file path=word/footer1.xml><?xml version="1.0" encoding="utf-8"?>
-<w:ftr xmlns:wpc="http://schemas.microsoft.com/office/word/2010/wordprocessingCanvas" xmlns:mc="http://schemas.openxmlformats.org/markup-compatibility/2006" xmlns:o="urn:schemas-microsoft-com:office:office" xmlns:r="http://schemas.openxmlformats.org/officeDocument/2006/relationships" xmlns:m="http://schemas.openxmlformats.org/officeDocument/2006/math" xmlns:v="urn:schemas-microsoft-com:vml" xmlns:wp14="http://schemas.microsoft.com/office/word/2010/wordprocessingDrawing" xmlns:wp="http://schemas.openxmlformats.org/drawingml/2006/wordprocessingDrawing" xmlns:w10="urn:schemas-microsoft-com:office:word" xmlns:w="http://schemas.openxmlformats.org/wordprocessingml/2006/main" xmlns:w14="http://schemas.microsoft.com/office/word/2010/wordml" xmlns:w15="http://schemas.microsoft.com/office/word/2012/wordml" xmlns:wpg="http://schemas.microsoft.com/office/word/2010/wordprocessingGroup" xmlns:wpi="http://schemas.microsoft.com/office/word/2010/wordprocessingInk" xmlns:wne="http://schemas.microsoft.com/office/word/2006/wordml" xmlns:wps="http://schemas.microsoft.com/office/word/2010/wordprocessingShape" mc:Ignorable="w14 w15 wp14">
+<w:ftr xmlns:wpc="http://schemas.microsoft.com/office/word/2010/wordprocessingCanvas" xmlns:mo="http://schemas.microsoft.com/office/mac/office/2008/main" xmlns:mc="http://schemas.openxmlformats.org/markup-compatibility/2006" xmlns:mv="urn:schemas-microsoft-com:mac:vml" xmlns:o="urn:schemas-microsoft-com:office:office" xmlns:r="http://schemas.openxmlformats.org/officeDocument/2006/relationships" xmlns:m="http://schemas.openxmlformats.org/officeDocument/2006/math" xmlns:v="urn:schemas-microsoft-com:vml" xmlns:wp14="http://schemas.microsoft.com/office/word/2010/wordprocessingDrawing" xmlns:wp="http://schemas.openxmlformats.org/drawingml/2006/wordprocessingDrawing" xmlns:w10="urn:schemas-microsoft-com:office:word" xmlns:w="http://schemas.openxmlformats.org/wordprocessingml/2006/main" xmlns:w14="http://schemas.microsoft.com/office/word/2010/wordml" xmlns:w15="http://schemas.microsoft.com/office/word/2012/wordml" xmlns:wpg="http://schemas.microsoft.com/office/word/2010/wordprocessingGroup" xmlns:wpi="http://schemas.microsoft.com/office/word/2010/wordprocessingInk" xmlns:wne="http://schemas.microsoft.com/office/word/2006/wordml" xmlns:wps="http://schemas.microsoft.com/office/word/2010/wordprocessingShape" mc:Ignorable="w14 w15 wp14">
   <w:p>
     <w:pPr>
-      <w:pStyle w:val="Footer"/>
+      <w:pStyle w:val="Voettekst"/>
     </w:pPr>
     <w:r>
       <w:rPr>
@@ -752,7 +796,7 @@
       <mc:AlternateContent>
         <mc:Choice Requires="wps">
           <w:drawing>
-            <wp:inline distT="0" distB="0" distL="0" distR="0">
+            <wp:inline distT="0" distB="0" distL="0" distR="0" wp14:anchorId="65E55D9C" wp14:editId="2B4516C5">
               <wp:extent cx="347472" cy="347472"/>
               <wp:effectExtent l="0" t="0" r="0" b="0"/>
               <wp:docPr id="5" name="Oval 5"/>
@@ -800,39 +844,39 @@
                       <w:txbxContent>
                         <w:p>
                           <w:pPr>
-                            <w:pStyle w:val="BodyText"/>
+                            <w:pStyle w:val="Plattetekst"/>
                             <w:rPr>
-                              <w:rStyle w:val="PageNumber"/>
+                              <w:rStyle w:val="Paginanummer"/>
                             </w:rPr>
                           </w:pPr>
                           <w:r>
                             <w:rPr>
-                              <w:rStyle w:val="PageNumber"/>
+                              <w:rStyle w:val="Paginanummer"/>
                             </w:rPr>
                             <w:fldChar w:fldCharType="begin"/>
                           </w:r>
                           <w:r>
                             <w:rPr>
-                              <w:rStyle w:val="PageNumber"/>
+                              <w:rStyle w:val="Paginanummer"/>
                             </w:rPr>
                             <w:instrText xml:space="preserve"> PAGE   \* MERGEFORMAT </w:instrText>
                           </w:r>
                           <w:r>
                             <w:rPr>
-                              <w:rStyle w:val="PageNumber"/>
+                              <w:rStyle w:val="Paginanummer"/>
                             </w:rPr>
                             <w:fldChar w:fldCharType="separate"/>
                           </w:r>
                           <w:r>
                             <w:rPr>
-                              <w:rStyle w:val="PageNumber"/>
+                              <w:rStyle w:val="Paginanummer"/>
                               <w:noProof/>
                             </w:rPr>
                             <w:t>1</w:t>
                           </w:r>
                           <w:r>
                             <w:rPr>
-                              <w:rStyle w:val="PageNumber"/>
+                              <w:rStyle w:val="Paginanummer"/>
                             </w:rPr>
                             <w:fldChar w:fldCharType="end"/>
                           </w:r>
@@ -911,7 +955,7 @@
 </file>
 
 <file path=word/footnotes.xml><?xml version="1.0" encoding="utf-8"?>
-<w:footnotes xmlns:wpc="http://schemas.microsoft.com/office/word/2010/wordprocessingCanvas" xmlns:mc="http://schemas.openxmlformats.org/markup-compatibility/2006" xmlns:o="urn:schemas-microsoft-com:office:office" xmlns:r="http://schemas.openxmlformats.org/officeDocument/2006/relationships" xmlns:m="http://schemas.openxmlformats.org/officeDocument/2006/math" xmlns:v="urn:schemas-microsoft-com:vml" xmlns:wp14="http://schemas.microsoft.com/office/word/2010/wordprocessingDrawing" xmlns:wp="http://schemas.openxmlformats.org/drawingml/2006/wordprocessingDrawing" xmlns:w10="urn:schemas-microsoft-com:office:word" xmlns:w="http://schemas.openxmlformats.org/wordprocessingml/2006/main" xmlns:w14="http://schemas.microsoft.com/office/word/2010/wordml" xmlns:w15="http://schemas.microsoft.com/office/word/2012/wordml" xmlns:wpg="http://schemas.microsoft.com/office/word/2010/wordprocessingGroup" xmlns:wpi="http://schemas.microsoft.com/office/word/2010/wordprocessingInk" xmlns:wne="http://schemas.microsoft.com/office/word/2006/wordml" xmlns:wps="http://schemas.microsoft.com/office/word/2010/wordprocessingShape" mc:Ignorable="w14 w15 wp14">
+<w:footnotes xmlns:wpc="http://schemas.microsoft.com/office/word/2010/wordprocessingCanvas" xmlns:mo="http://schemas.microsoft.com/office/mac/office/2008/main" xmlns:mc="http://schemas.openxmlformats.org/markup-compatibility/2006" xmlns:mv="urn:schemas-microsoft-com:mac:vml" xmlns:o="urn:schemas-microsoft-com:office:office" xmlns:r="http://schemas.openxmlformats.org/officeDocument/2006/relationships" xmlns:m="http://schemas.openxmlformats.org/officeDocument/2006/math" xmlns:v="urn:schemas-microsoft-com:vml" xmlns:wp14="http://schemas.microsoft.com/office/word/2010/wordprocessingDrawing" xmlns:wp="http://schemas.openxmlformats.org/drawingml/2006/wordprocessingDrawing" xmlns:w10="urn:schemas-microsoft-com:office:word" xmlns:w="http://schemas.openxmlformats.org/wordprocessingml/2006/main" xmlns:w14="http://schemas.microsoft.com/office/word/2010/wordml" xmlns:w15="http://schemas.microsoft.com/office/word/2012/wordml" xmlns:wpg="http://schemas.microsoft.com/office/word/2010/wordprocessingGroup" xmlns:wpi="http://schemas.microsoft.com/office/word/2010/wordprocessingInk" xmlns:wne="http://schemas.microsoft.com/office/word/2006/wordml" xmlns:wps="http://schemas.microsoft.com/office/word/2010/wordprocessingShape" mc:Ignorable="w14 w15 wp14">
   <w:footnote w:type="separator" w:id="-1">
     <w:p>
       <w:pPr>
@@ -936,11 +980,11 @@
 </file>
 
 <file path=word/numbering.xml><?xml version="1.0" encoding="utf-8"?>
-<w:numbering xmlns:wpc="http://schemas.microsoft.com/office/word/2010/wordprocessingCanvas" xmlns:mc="http://schemas.openxmlformats.org/markup-compatibility/2006" xmlns:o="urn:schemas-microsoft-com:office:office" xmlns:r="http://schemas.openxmlformats.org/officeDocument/2006/relationships" xmlns:m="http://schemas.openxmlformats.org/officeDocument/2006/math" xmlns:v="urn:schemas-microsoft-com:vml" xmlns:wp14="http://schemas.microsoft.com/office/word/2010/wordprocessingDrawing" xmlns:wp="http://schemas.openxmlformats.org/drawingml/2006/wordprocessingDrawing" xmlns:w10="urn:schemas-microsoft-com:office:word" xmlns:w="http://schemas.openxmlformats.org/wordprocessingml/2006/main" xmlns:w14="http://schemas.microsoft.com/office/word/2010/wordml" xmlns:w15="http://schemas.microsoft.com/office/word/2012/wordml" xmlns:wpg="http://schemas.microsoft.com/office/word/2010/wordprocessingGroup" xmlns:wpi="http://schemas.microsoft.com/office/word/2010/wordprocessingInk" xmlns:wne="http://schemas.microsoft.com/office/word/2006/wordml" xmlns:wps="http://schemas.microsoft.com/office/word/2010/wordprocessingShape" mc:Ignorable="w14 w15 wp14">
-  <w:abstractNum w:abstractNumId="0" w15:restartNumberingAfterBreak="0">
+<w:numbering xmlns:wpc="http://schemas.microsoft.com/office/word/2010/wordprocessingCanvas" xmlns:mo="http://schemas.microsoft.com/office/mac/office/2008/main" xmlns:mc="http://schemas.openxmlformats.org/markup-compatibility/2006" xmlns:mv="urn:schemas-microsoft-com:mac:vml" xmlns:o="urn:schemas-microsoft-com:office:office" xmlns:r="http://schemas.openxmlformats.org/officeDocument/2006/relationships" xmlns:m="http://schemas.openxmlformats.org/officeDocument/2006/math" xmlns:v="urn:schemas-microsoft-com:vml" xmlns:wp14="http://schemas.microsoft.com/office/word/2010/wordprocessingDrawing" xmlns:wp="http://schemas.openxmlformats.org/drawingml/2006/wordprocessingDrawing" xmlns:w10="urn:schemas-microsoft-com:office:word" xmlns:w="http://schemas.openxmlformats.org/wordprocessingml/2006/main" xmlns:w14="http://schemas.microsoft.com/office/word/2010/wordml" xmlns:w15="http://schemas.microsoft.com/office/word/2012/wordml" xmlns:wpg="http://schemas.microsoft.com/office/word/2010/wordprocessingGroup" xmlns:wpi="http://schemas.microsoft.com/office/word/2010/wordprocessingInk" xmlns:wne="http://schemas.microsoft.com/office/word/2006/wordml" xmlns:wps="http://schemas.microsoft.com/office/word/2010/wordprocessingShape" mc:Ignorable="w14 w15 wp14">
+  <w:abstractNum w:abstractNumId="0">
     <w:nsid w:val="FFFFFF88"/>
     <w:multiLevelType w:val="singleLevel"/>
-    <w:tmpl w:val="E91C9D66"/>
+    <w:tmpl w:val="AC468E16"/>
     <w:lvl w:ilvl="0">
       <w:start w:val="1"/>
       <w:numFmt w:val="decimal"/>
@@ -954,14 +998,14 @@
       </w:pPr>
     </w:lvl>
   </w:abstractNum>
-  <w:abstractNum w:abstractNumId="1" w15:restartNumberingAfterBreak="0">
+  <w:abstractNum w:abstractNumId="1">
     <w:nsid w:val="FFFFFF89"/>
     <w:multiLevelType w:val="singleLevel"/>
     <w:tmpl w:val="CD06E222"/>
     <w:lvl w:ilvl="0">
       <w:start w:val="1"/>
       <w:numFmt w:val="bullet"/>
-      <w:pStyle w:val="ListBullet"/>
+      <w:pStyle w:val="Lijstopsomteken"/>
       <w:lvlText w:val=""/>
       <w:lvlJc w:val="left"/>
       <w:pPr>
@@ -1004,7 +1048,7 @@
       </w:pPr>
     </w:pPrDefault>
   </w:docDefaults>
-  <w:latentStyles w:defLockedState="0" w:defUIPriority="99" w:defSemiHidden="0" w:defUnhideWhenUsed="0" w:defQFormat="0" w:count="371">
+  <w:latentStyles w:defLockedState="0" w:defUIPriority="99" w:defSemiHidden="0" w:defUnhideWhenUsed="0" w:defQFormat="0" w:count="380">
     <w:lsdException w:name="Normal" w:uiPriority="0" w:qFormat="1"/>
     <w:lsdException w:name="heading 1" w:uiPriority="9" w:qFormat="1"/>
     <w:lsdException w:name="heading 2" w:semiHidden="1" w:uiPriority="9" w:unhideWhenUsed="1" w:qFormat="1"/>
@@ -1377,15 +1421,15 @@
     <w:lsdException w:name="List Table 6 Colorful Accent 6" w:uiPriority="51"/>
     <w:lsdException w:name="List Table 7 Colorful Accent 6" w:uiPriority="52"/>
   </w:latentStyles>
-  <w:style w:type="paragraph" w:default="1" w:styleId="Normal">
+  <w:style w:type="paragraph" w:default="1" w:styleId="Standaard">
     <w:name w:val="Normal"/>
     <w:qFormat/>
   </w:style>
-  <w:style w:type="paragraph" w:styleId="Heading1">
+  <w:style w:type="paragraph" w:styleId="Kop1">
     <w:name w:val="heading 1"/>
-    <w:basedOn w:val="Normal"/>
-    <w:next w:val="Normal"/>
-    <w:link w:val="Heading1Char"/>
+    <w:basedOn w:val="Standaard"/>
+    <w:next w:val="Standaard"/>
+    <w:link w:val="Kop1Teken"/>
     <w:uiPriority w:val="1"/>
     <w:qFormat/>
     <w:pPr>
@@ -1411,11 +1455,11 @@
       <w:szCs w:val="22"/>
     </w:rPr>
   </w:style>
-  <w:style w:type="paragraph" w:styleId="Heading2">
+  <w:style w:type="paragraph" w:styleId="Kop2">
     <w:name w:val="heading 2"/>
-    <w:basedOn w:val="Normal"/>
-    <w:next w:val="Normal"/>
-    <w:link w:val="Heading2Char"/>
+    <w:basedOn w:val="Standaard"/>
+    <w:next w:val="Standaard"/>
+    <w:link w:val="Kop2Teken"/>
     <w:uiPriority w:val="1"/>
     <w:unhideWhenUsed/>
     <w:qFormat/>
@@ -1438,11 +1482,11 @@
       <w:szCs w:val="22"/>
     </w:rPr>
   </w:style>
-  <w:style w:type="paragraph" w:styleId="Heading3">
+  <w:style w:type="paragraph" w:styleId="Kop3">
     <w:name w:val="heading 3"/>
-    <w:basedOn w:val="Normal"/>
-    <w:next w:val="Normal"/>
-    <w:link w:val="Heading3Char"/>
+    <w:basedOn w:val="Standaard"/>
+    <w:next w:val="Standaard"/>
+    <w:link w:val="Kop3Teken"/>
     <w:uiPriority w:val="1"/>
     <w:unhideWhenUsed/>
     <w:qFormat/>
@@ -1463,13 +1507,13 @@
       <w:szCs w:val="22"/>
     </w:rPr>
   </w:style>
-  <w:style w:type="character" w:default="1" w:styleId="DefaultParagraphFont">
+  <w:style w:type="character" w:default="1" w:styleId="Standaardalinea-lettertype">
     <w:name w:val="Default Paragraph Font"/>
     <w:uiPriority w:val="1"/>
     <w:semiHidden/>
     <w:unhideWhenUsed/>
   </w:style>
-  <w:style w:type="table" w:default="1" w:styleId="TableNormal">
+  <w:style w:type="table" w:default="1" w:styleId="Standaardtabel">
     <w:name w:val="Normal Table"/>
     <w:uiPriority w:val="99"/>
     <w:semiHidden/>
@@ -1484,16 +1528,16 @@
       </w:tblCellMar>
     </w:tblPr>
   </w:style>
-  <w:style w:type="numbering" w:default="1" w:styleId="NoList">
+  <w:style w:type="numbering" w:default="1" w:styleId="Geenlijst">
     <w:name w:val="No List"/>
     <w:uiPriority w:val="99"/>
     <w:semiHidden/>
     <w:unhideWhenUsed/>
   </w:style>
-  <w:style w:type="paragraph" w:styleId="BalloonText">
+  <w:style w:type="paragraph" w:styleId="Ballontekst">
     <w:name w:val="Balloon Text"/>
-    <w:basedOn w:val="Normal"/>
-    <w:link w:val="BalloonTextChar"/>
+    <w:basedOn w:val="Standaard"/>
+    <w:link w:val="BallontekstTeken"/>
     <w:uiPriority w:val="99"/>
     <w:semiHidden/>
     <w:unhideWhenUsed/>
@@ -1506,10 +1550,10 @@
       <w:szCs w:val="18"/>
     </w:rPr>
   </w:style>
-  <w:style w:type="character" w:customStyle="1" w:styleId="BalloonTextChar">
-    <w:name w:val="Balloon Text Char"/>
-    <w:basedOn w:val="DefaultParagraphFont"/>
-    <w:link w:val="BalloonText"/>
+  <w:style w:type="character" w:customStyle="1" w:styleId="BallontekstTeken">
+    <w:name w:val="Ballontekst Teken"/>
+    <w:basedOn w:val="Standaardalinea-lettertype"/>
+    <w:link w:val="Ballontekst"/>
     <w:uiPriority w:val="99"/>
     <w:semiHidden/>
     <w:rPr>
@@ -1518,20 +1562,20 @@
       <w:szCs w:val="18"/>
     </w:rPr>
   </w:style>
-  <w:style w:type="character" w:styleId="PlaceholderText">
+  <w:style w:type="character" w:styleId="Tekstvantijdelijkeaanduiding">
     <w:name w:val="Placeholder Text"/>
-    <w:basedOn w:val="DefaultParagraphFont"/>
+    <w:basedOn w:val="Standaardalinea-lettertype"/>
     <w:uiPriority w:val="99"/>
     <w:semiHidden/>
     <w:rPr>
       <w:color w:val="808080"/>
     </w:rPr>
   </w:style>
-  <w:style w:type="paragraph" w:styleId="Title">
+  <w:style w:type="paragraph" w:styleId="Titel">
     <w:name w:val="Title"/>
-    <w:basedOn w:val="Normal"/>
-    <w:next w:val="Normal"/>
-    <w:link w:val="TitleChar"/>
+    <w:basedOn w:val="Standaard"/>
+    <w:next w:val="Standaard"/>
+    <w:link w:val="TitelTeken"/>
     <w:uiPriority w:val="10"/>
     <w:qFormat/>
     <w:pPr>
@@ -1545,10 +1589,10 @@
       <w:szCs w:val="72"/>
     </w:rPr>
   </w:style>
-  <w:style w:type="character" w:customStyle="1" w:styleId="TitleChar">
-    <w:name w:val="Title Char"/>
-    <w:basedOn w:val="DefaultParagraphFont"/>
-    <w:link w:val="Title"/>
+  <w:style w:type="character" w:customStyle="1" w:styleId="TitelTeken">
+    <w:name w:val="Titel Teken"/>
+    <w:basedOn w:val="Standaardalinea-lettertype"/>
+    <w:link w:val="Titel"/>
     <w:uiPriority w:val="10"/>
     <w:rPr>
       <w:rFonts w:asciiTheme="majorHAnsi" w:eastAsiaTheme="majorEastAsia" w:hAnsiTheme="majorHAnsi" w:cstheme="majorBidi"/>
@@ -1559,7 +1603,7 @@
   </w:style>
   <w:style w:type="paragraph" w:customStyle="1" w:styleId="ContactInfo">
     <w:name w:val="Contact Info"/>
-    <w:basedOn w:val="Normal"/>
+    <w:basedOn w:val="Standaard"/>
     <w:qFormat/>
     <w:pPr>
       <w:spacing w:before="0" w:line="300" w:lineRule="auto"/>
@@ -1569,10 +1613,10 @@
       <w:szCs w:val="28"/>
     </w:rPr>
   </w:style>
-  <w:style w:type="paragraph" w:styleId="BodyText">
+  <w:style w:type="paragraph" w:styleId="Plattetekst">
     <w:name w:val="Body Text"/>
-    <w:basedOn w:val="Normal"/>
-    <w:link w:val="BodyTextChar"/>
+    <w:basedOn w:val="Standaard"/>
+    <w:link w:val="PlattetekstTeken"/>
     <w:uiPriority w:val="99"/>
     <w:unhideWhenUsed/>
     <w:pPr>
@@ -1583,19 +1627,19 @@
       <w:color w:val="FFFFFF" w:themeColor="background1"/>
     </w:rPr>
   </w:style>
-  <w:style w:type="character" w:customStyle="1" w:styleId="BodyTextChar">
-    <w:name w:val="Body Text Char"/>
-    <w:basedOn w:val="DefaultParagraphFont"/>
-    <w:link w:val="BodyText"/>
+  <w:style w:type="character" w:customStyle="1" w:styleId="PlattetekstTeken">
+    <w:name w:val="Platte tekst Teken"/>
+    <w:basedOn w:val="Standaardalinea-lettertype"/>
+    <w:link w:val="Plattetekst"/>
     <w:uiPriority w:val="99"/>
     <w:rPr>
       <w:color w:val="FFFFFF" w:themeColor="background1"/>
     </w:rPr>
   </w:style>
-  <w:style w:type="paragraph" w:styleId="Header">
+  <w:style w:type="paragraph" w:styleId="Koptekst">
     <w:name w:val="header"/>
-    <w:basedOn w:val="Normal"/>
-    <w:link w:val="HeaderChar"/>
+    <w:basedOn w:val="Standaard"/>
+    <w:link w:val="KoptekstTeken"/>
     <w:uiPriority w:val="99"/>
     <w:unhideWhenUsed/>
     <w:pPr>
@@ -1606,16 +1650,16 @@
       <w:spacing w:line="240" w:lineRule="auto"/>
     </w:pPr>
   </w:style>
-  <w:style w:type="character" w:customStyle="1" w:styleId="HeaderChar">
-    <w:name w:val="Header Char"/>
-    <w:basedOn w:val="DefaultParagraphFont"/>
-    <w:link w:val="Header"/>
+  <w:style w:type="character" w:customStyle="1" w:styleId="KoptekstTeken">
+    <w:name w:val="Koptekst Teken"/>
+    <w:basedOn w:val="Standaardalinea-lettertype"/>
+    <w:link w:val="Koptekst"/>
     <w:uiPriority w:val="99"/>
   </w:style>
-  <w:style w:type="paragraph" w:styleId="Footer">
+  <w:style w:type="paragraph" w:styleId="Voettekst">
     <w:name w:val="footer"/>
-    <w:basedOn w:val="Normal"/>
-    <w:link w:val="FooterChar"/>
+    <w:basedOn w:val="Standaard"/>
+    <w:link w:val="VoettekstTeken"/>
     <w:uiPriority w:val="99"/>
     <w:unhideWhenUsed/>
     <w:pPr>
@@ -1623,15 +1667,15 @@
       <w:ind w:left="-720"/>
     </w:pPr>
   </w:style>
-  <w:style w:type="character" w:customStyle="1" w:styleId="FooterChar">
-    <w:name w:val="Footer Char"/>
-    <w:basedOn w:val="DefaultParagraphFont"/>
-    <w:link w:val="Footer"/>
+  <w:style w:type="character" w:customStyle="1" w:styleId="VoettekstTeken">
+    <w:name w:val="Voettekst Teken"/>
+    <w:basedOn w:val="Standaardalinea-lettertype"/>
+    <w:link w:val="Voettekst"/>
     <w:uiPriority w:val="99"/>
   </w:style>
-  <w:style w:type="character" w:styleId="PageNumber">
+  <w:style w:type="character" w:styleId="Paginanummer">
     <w:name w:val="page number"/>
-    <w:basedOn w:val="DefaultParagraphFont"/>
+    <w:basedOn w:val="Standaardalinea-lettertype"/>
     <w:uiPriority w:val="99"/>
     <w:unhideWhenUsed/>
     <w:rPr>
@@ -1641,10 +1685,10 @@
       <w:szCs w:val="28"/>
     </w:rPr>
   </w:style>
-  <w:style w:type="character" w:customStyle="1" w:styleId="Heading1Char">
-    <w:name w:val="Heading 1 Char"/>
-    <w:basedOn w:val="DefaultParagraphFont"/>
-    <w:link w:val="Heading1"/>
+  <w:style w:type="character" w:customStyle="1" w:styleId="Kop1Teken">
+    <w:name w:val="Kop 1 Teken"/>
+    <w:basedOn w:val="Standaardalinea-lettertype"/>
+    <w:link w:val="Kop1"/>
     <w:uiPriority w:val="1"/>
     <w:rPr>
       <w:rFonts w:asciiTheme="majorHAnsi" w:eastAsiaTheme="majorEastAsia" w:hAnsiTheme="majorHAnsi" w:cstheme="majorBidi"/>
@@ -1657,10 +1701,10 @@
       <w:shd w:val="clear" w:color="auto" w:fill="B53D68" w:themeFill="accent1"/>
     </w:rPr>
   </w:style>
-  <w:style w:type="character" w:customStyle="1" w:styleId="Heading2Char">
-    <w:name w:val="Heading 2 Char"/>
-    <w:basedOn w:val="DefaultParagraphFont"/>
-    <w:link w:val="Heading2"/>
+  <w:style w:type="character" w:customStyle="1" w:styleId="Kop2Teken">
+    <w:name w:val="Kop 2 Teken"/>
+    <w:basedOn w:val="Standaardalinea-lettertype"/>
+    <w:link w:val="Kop2"/>
     <w:uiPriority w:val="1"/>
     <w:rPr>
       <w:caps/>
@@ -1669,9 +1713,9 @@
       <w:shd w:val="clear" w:color="auto" w:fill="F1D7E0" w:themeFill="accent2"/>
     </w:rPr>
   </w:style>
-  <w:style w:type="paragraph" w:styleId="ListBullet">
+  <w:style w:type="paragraph" w:styleId="Lijstopsomteken">
     <w:name w:val="List Bullet"/>
-    <w:basedOn w:val="Normal"/>
+    <w:basedOn w:val="Standaard"/>
     <w:uiPriority w:val="1"/>
     <w:qFormat/>
     <w:pPr>
@@ -1684,10 +1728,10 @@
       <w:color w:val="505050" w:themeColor="text2"/>
     </w:rPr>
   </w:style>
-  <w:style w:type="character" w:customStyle="1" w:styleId="Heading3Char">
-    <w:name w:val="Heading 3 Char"/>
-    <w:basedOn w:val="DefaultParagraphFont"/>
-    <w:link w:val="Heading3"/>
+  <w:style w:type="character" w:customStyle="1" w:styleId="Kop3Teken">
+    <w:name w:val="Kop 3 Teken"/>
+    <w:basedOn w:val="Standaardalinea-lettertype"/>
+    <w:link w:val="Kop3"/>
     <w:uiPriority w:val="1"/>
     <w:rPr>
       <w:caps/>
@@ -1696,11 +1740,11 @@
       <w:szCs w:val="22"/>
     </w:rPr>
   </w:style>
-  <w:style w:type="paragraph" w:styleId="Quote">
+  <w:style w:type="paragraph" w:styleId="Citaat">
     <w:name w:val="Quote"/>
-    <w:basedOn w:val="Normal"/>
-    <w:next w:val="Normal"/>
-    <w:link w:val="QuoteChar"/>
+    <w:basedOn w:val="Standaard"/>
+    <w:next w:val="Standaard"/>
+    <w:link w:val="CitaatTeken"/>
     <w:uiPriority w:val="2"/>
     <w:qFormat/>
     <w:pPr>
@@ -1717,10 +1761,10 @@
       <w:color w:val="A93B61" w:themeColor="accent2" w:themeShade="80"/>
     </w:rPr>
   </w:style>
-  <w:style w:type="character" w:customStyle="1" w:styleId="QuoteChar">
-    <w:name w:val="Quote Char"/>
-    <w:basedOn w:val="DefaultParagraphFont"/>
-    <w:link w:val="Quote"/>
+  <w:style w:type="character" w:customStyle="1" w:styleId="CitaatTeken">
+    <w:name w:val="Citaat Teken"/>
+    <w:basedOn w:val="Standaardalinea-lettertype"/>
+    <w:link w:val="Citaat"/>
     <w:uiPriority w:val="2"/>
     <w:rPr>
       <w:i/>
@@ -1728,10 +1772,10 @@
       <w:color w:val="A93B61" w:themeColor="accent2" w:themeShade="80"/>
     </w:rPr>
   </w:style>
-  <w:style w:type="paragraph" w:styleId="TOCHeading">
+  <w:style w:type="paragraph" w:styleId="Kopvaninhoudsopgave">
     <w:name w:val="TOC Heading"/>
-    <w:basedOn w:val="Heading1"/>
-    <w:next w:val="Normal"/>
+    <w:basedOn w:val="Kop1"/>
+    <w:next w:val="Standaard"/>
     <w:uiPriority w:val="39"/>
     <w:semiHidden/>
     <w:unhideWhenUsed/>
@@ -1742,536 +1786,6 @@
     </w:pPr>
   </w:style>
 </w:styles>
-</file>
-
-<file path=word/glossary/document.xml><?xml version="1.0" encoding="utf-8"?>
-<w:glossaryDocument xmlns:wpc="http://schemas.microsoft.com/office/word/2010/wordprocessingCanvas" xmlns:mc="http://schemas.openxmlformats.org/markup-compatibility/2006" xmlns:o="urn:schemas-microsoft-com:office:office" xmlns:r="http://schemas.openxmlformats.org/officeDocument/2006/relationships" xmlns:m="http://schemas.openxmlformats.org/officeDocument/2006/math" xmlns:v="urn:schemas-microsoft-com:vml" xmlns:wp14="http://schemas.microsoft.com/office/word/2010/wordprocessingDrawing" xmlns:wp="http://schemas.openxmlformats.org/drawingml/2006/wordprocessingDrawing" xmlns:w10="urn:schemas-microsoft-com:office:word" xmlns:w="http://schemas.openxmlformats.org/wordprocessingml/2006/main" xmlns:w14="http://schemas.microsoft.com/office/word/2010/wordml" xmlns:w15="http://schemas.microsoft.com/office/word/2012/wordml" xmlns:wpg="http://schemas.microsoft.com/office/word/2010/wordprocessingGroup" xmlns:wpi="http://schemas.microsoft.com/office/word/2010/wordprocessingInk" xmlns:wne="http://schemas.microsoft.com/office/word/2006/wordml" xmlns:wps="http://schemas.microsoft.com/office/word/2010/wordprocessingShape" mc:Ignorable="w14 w15 wp14"/>
-</file>
-
-<file path=word/glossary/fontTable.xml><?xml version="1.0" encoding="utf-8"?>
-<w:fonts xmlns:mc="http://schemas.openxmlformats.org/markup-compatibility/2006" xmlns:r="http://schemas.openxmlformats.org/officeDocument/2006/relationships" xmlns:w="http://schemas.openxmlformats.org/wordprocessingml/2006/main" xmlns:w14="http://schemas.microsoft.com/office/word/2010/wordml" xmlns:w15="http://schemas.microsoft.com/office/word/2012/wordml" mc:Ignorable="w14 w15">
-  <w:font w:name="Symbol">
-    <w:panose1 w:val="05050102010706020507"/>
-    <w:charset w:val="02"/>
-    <w:family w:val="roman"/>
-    <w:pitch w:val="variable"/>
-    <w:sig w:usb0="00000000" w:usb1="10000000" w:usb2="00000000" w:usb3="00000000" w:csb0="80000000" w:csb1="00000000"/>
-  </w:font>
-  <w:font w:name="Times New Roman">
-    <w:panose1 w:val="02020603050405020304"/>
-    <w:charset w:val="00"/>
-    <w:family w:val="roman"/>
-    <w:pitch w:val="variable"/>
-    <w:sig w:usb0="E0002EFF" w:usb1="C0007843" w:usb2="00000009" w:usb3="00000000" w:csb0="000001FF" w:csb1="00000000"/>
-  </w:font>
-  <w:font w:name="Arial">
-    <w:panose1 w:val="020B0604020202020204"/>
-    <w:charset w:val="00"/>
-    <w:family w:val="swiss"/>
-    <w:pitch w:val="variable"/>
-    <w:sig w:usb0="E0002AFF" w:usb1="C0007843" w:usb2="00000009" w:usb3="00000000" w:csb0="000001FF" w:csb1="00000000"/>
-  </w:font>
-  <w:font w:name="Segoe UI">
-    <w:panose1 w:val="020B0502040204020203"/>
-    <w:charset w:val="00"/>
-    <w:family w:val="swiss"/>
-    <w:pitch w:val="variable"/>
-    <w:sig w:usb0="E4002EFF" w:usb1="C000E47F" w:usb2="00000009" w:usb3="00000000" w:csb0="000001FF" w:csb1="00000000"/>
-  </w:font>
-  <w:font w:name="Calibri">
-    <w:panose1 w:val="020F0502020204030204"/>
-    <w:charset w:val="00"/>
-    <w:family w:val="swiss"/>
-    <w:pitch w:val="variable"/>
-    <w:sig w:usb0="E00002FF" w:usb1="4000ACFF" w:usb2="00000001" w:usb3="00000000" w:csb0="0000019F" w:csb1="00000000"/>
-  </w:font>
-  <w:font w:name="Calibri Light">
-    <w:panose1 w:val="020F0302020204030204"/>
-    <w:charset w:val="00"/>
-    <w:family w:val="swiss"/>
-    <w:pitch w:val="variable"/>
-    <w:sig w:usb0="A00002EF" w:usb1="4000207B" w:usb2="00000000" w:usb3="00000000" w:csb0="0000019F" w:csb1="00000000"/>
-  </w:font>
-</w:fonts>
-</file>
-
-<file path=word/glossary/settings.xml><?xml version="1.0" encoding="utf-8"?>
-<w:settings xmlns:mc="http://schemas.openxmlformats.org/markup-compatibility/2006" xmlns:o="urn:schemas-microsoft-com:office:office" xmlns:r="http://schemas.openxmlformats.org/officeDocument/2006/relationships" xmlns:m="http://schemas.openxmlformats.org/officeDocument/2006/math" xmlns:v="urn:schemas-microsoft-com:vml" xmlns:w10="urn:schemas-microsoft-com:office:word" xmlns:w="http://schemas.openxmlformats.org/wordprocessingml/2006/main" xmlns:w14="http://schemas.microsoft.com/office/word/2010/wordml" xmlns:w15="http://schemas.microsoft.com/office/word/2012/wordml" xmlns:sl="http://schemas.openxmlformats.org/schemaLibrary/2006/main" mc:Ignorable="w14 w15">
-  <w:view w:val="normal"/>
-  <w:defaultTabStop w:val="708"/>
-  <w:hyphenationZone w:val="425"/>
-  <w:characterSpacingControl w:val="doNotCompress"/>
-  <w:compat>
-    <w:useFELayout/>
-    <w:compatSetting w:name="compatibilityMode" w:uri="http://schemas.microsoft.com/office/word" w:val="15"/>
-    <w:compatSetting w:name="overrideTableStyleFontSizeAndJustification" w:uri="http://schemas.microsoft.com/office/word" w:val="1"/>
-    <w:compatSetting w:name="enableOpenTypeFeatures" w:uri="http://schemas.microsoft.com/office/word" w:val="1"/>
-    <w:compatSetting w:name="doNotFlipMirrorIndents" w:uri="http://schemas.microsoft.com/office/word" w:val="1"/>
-    <w:compatSetting w:name="differentiateMultirowTableHeaders" w:uri="http://schemas.microsoft.com/office/word" w:val="1"/>
-  </w:compat>
-  <w:rsids>
-    <w:rsidRoot w:val="004F2821"/>
-    <w:rsid w:val="004F2821"/>
-  </w:rsids>
-  <m:mathPr>
-    <m:mathFont m:val="Cambria Math"/>
-    <m:brkBin m:val="before"/>
-    <m:brkBinSub m:val="--"/>
-    <m:smallFrac m:val="0"/>
-    <m:dispDef/>
-    <m:lMargin m:val="0"/>
-    <m:rMargin m:val="0"/>
-    <m:defJc m:val="centerGroup"/>
-    <m:wrapIndent m:val="1440"/>
-    <m:intLim m:val="subSup"/>
-    <m:naryLim m:val="undOvr"/>
-  </m:mathPr>
-  <w:themeFontLang w:val="nl-NL"/>
-  <w:clrSchemeMapping w:bg1="light1" w:t1="dark1" w:bg2="light2" w:t2="dark2" w:accent1="accent1" w:accent2="accent2" w:accent3="accent3" w:accent4="accent4" w:accent5="accent5" w:accent6="accent6" w:hyperlink="hyperlink" w:followedHyperlink="followedHyperlink"/>
-  <w:decimalSymbol w:val=","/>
-  <w:listSeparator w:val=";"/>
-  <w15:chartTrackingRefBased/>
-</w:settings>
-</file>
-
-<file path=word/glossary/styles.xml><?xml version="1.0" encoding="utf-8"?>
-<w:styles xmlns:mc="http://schemas.openxmlformats.org/markup-compatibility/2006" xmlns:r="http://schemas.openxmlformats.org/officeDocument/2006/relationships" xmlns:w="http://schemas.openxmlformats.org/wordprocessingml/2006/main" xmlns:w14="http://schemas.microsoft.com/office/word/2010/wordml" xmlns:w15="http://schemas.microsoft.com/office/word/2012/wordml" mc:Ignorable="w14 w15">
-  <w:docDefaults>
-    <w:rPrDefault>
-      <w:rPr>
-        <w:rFonts w:asciiTheme="minorHAnsi" w:eastAsiaTheme="minorEastAsia" w:hAnsiTheme="minorHAnsi" w:cstheme="minorBidi"/>
-        <w:sz w:val="22"/>
-        <w:szCs w:val="22"/>
-        <w:lang w:val="nl-NL" w:eastAsia="nl-NL" w:bidi="ar-SA"/>
-      </w:rPr>
-    </w:rPrDefault>
-    <w:pPrDefault>
-      <w:pPr>
-        <w:spacing w:after="160" w:line="259" w:lineRule="auto"/>
-      </w:pPr>
-    </w:pPrDefault>
-  </w:docDefaults>
-  <w:latentStyles w:defLockedState="0" w:defUIPriority="99" w:defSemiHidden="0" w:defUnhideWhenUsed="0" w:defQFormat="0" w:count="371">
-    <w:lsdException w:name="Normal" w:uiPriority="0" w:qFormat="1"/>
-    <w:lsdException w:name="heading 1" w:uiPriority="9" w:qFormat="1"/>
-    <w:lsdException w:name="heading 2" w:semiHidden="1" w:uiPriority="9" w:unhideWhenUsed="1" w:qFormat="1"/>
-    <w:lsdException w:name="heading 3" w:semiHidden="1" w:uiPriority="9" w:unhideWhenUsed="1" w:qFormat="1"/>
-    <w:lsdException w:name="heading 4" w:semiHidden="1" w:uiPriority="9" w:unhideWhenUsed="1" w:qFormat="1"/>
-    <w:lsdException w:name="heading 5" w:semiHidden="1" w:uiPriority="9" w:unhideWhenUsed="1" w:qFormat="1"/>
-    <w:lsdException w:name="heading 6" w:semiHidden="1" w:uiPriority="9" w:unhideWhenUsed="1" w:qFormat="1"/>
-    <w:lsdException w:name="heading 7" w:semiHidden="1" w:uiPriority="9" w:unhideWhenUsed="1" w:qFormat="1"/>
-    <w:lsdException w:name="heading 8" w:semiHidden="1" w:uiPriority="9" w:unhideWhenUsed="1" w:qFormat="1"/>
-    <w:lsdException w:name="heading 9" w:semiHidden="1" w:uiPriority="9" w:unhideWhenUsed="1" w:qFormat="1"/>
-    <w:lsdException w:name="index 1" w:semiHidden="1" w:unhideWhenUsed="1"/>
-    <w:lsdException w:name="index 2" w:semiHidden="1" w:unhideWhenUsed="1"/>
-    <w:lsdException w:name="index 3" w:semiHidden="1" w:unhideWhenUsed="1"/>
-    <w:lsdException w:name="index 4" w:semiHidden="1" w:unhideWhenUsed="1"/>
-    <w:lsdException w:name="index 5" w:semiHidden="1" w:unhideWhenUsed="1"/>
-    <w:lsdException w:name="index 6" w:semiHidden="1" w:unhideWhenUsed="1"/>
-    <w:lsdException w:name="index 7" w:semiHidden="1" w:unhideWhenUsed="1"/>
-    <w:lsdException w:name="index 8" w:semiHidden="1" w:unhideWhenUsed="1"/>
-    <w:lsdException w:name="index 9" w:semiHidden="1" w:unhideWhenUsed="1"/>
-    <w:lsdException w:name="toc 1" w:semiHidden="1" w:uiPriority="39" w:unhideWhenUsed="1"/>
-    <w:lsdException w:name="toc 2" w:semiHidden="1" w:uiPriority="39" w:unhideWhenUsed="1"/>
-    <w:lsdException w:name="toc 3" w:semiHidden="1" w:uiPriority="39" w:unhideWhenUsed="1"/>
-    <w:lsdException w:name="toc 4" w:semiHidden="1" w:uiPriority="39" w:unhideWhenUsed="1"/>
-    <w:lsdException w:name="toc 5" w:semiHidden="1" w:uiPriority="39" w:unhideWhenUsed="1"/>
-    <w:lsdException w:name="toc 6" w:semiHidden="1" w:uiPriority="39" w:unhideWhenUsed="1"/>
-    <w:lsdException w:name="toc 7" w:semiHidden="1" w:uiPriority="39" w:unhideWhenUsed="1"/>
-    <w:lsdException w:name="toc 8" w:semiHidden="1" w:uiPriority="39" w:unhideWhenUsed="1"/>
-    <w:lsdException w:name="toc 9" w:semiHidden="1" w:uiPriority="39" w:unhideWhenUsed="1"/>
-    <w:lsdException w:name="Normal Indent" w:semiHidden="1" w:unhideWhenUsed="1"/>
-    <w:lsdException w:name="footnote text" w:semiHidden="1" w:unhideWhenUsed="1"/>
-    <w:lsdException w:name="annotation text" w:semiHidden="1" w:unhideWhenUsed="1"/>
-    <w:lsdException w:name="header" w:semiHidden="1" w:unhideWhenUsed="1"/>
-    <w:lsdException w:name="footer" w:semiHidden="1" w:unhideWhenUsed="1"/>
-    <w:lsdException w:name="index heading" w:semiHidden="1" w:unhideWhenUsed="1"/>
-    <w:lsdException w:name="caption" w:semiHidden="1" w:uiPriority="35" w:unhideWhenUsed="1" w:qFormat="1"/>
-    <w:lsdException w:name="table of figures" w:semiHidden="1" w:unhideWhenUsed="1"/>
-    <w:lsdException w:name="envelope address" w:semiHidden="1" w:unhideWhenUsed="1"/>
-    <w:lsdException w:name="envelope return" w:semiHidden="1" w:unhideWhenUsed="1"/>
-    <w:lsdException w:name="footnote reference" w:semiHidden="1" w:unhideWhenUsed="1"/>
-    <w:lsdException w:name="annotation reference" w:semiHidden="1" w:unhideWhenUsed="1"/>
-    <w:lsdException w:name="line number" w:semiHidden="1" w:unhideWhenUsed="1"/>
-    <w:lsdException w:name="page number" w:semiHidden="1" w:unhideWhenUsed="1"/>
-    <w:lsdException w:name="endnote reference" w:semiHidden="1" w:unhideWhenUsed="1"/>
-    <w:lsdException w:name="endnote text" w:semiHidden="1" w:unhideWhenUsed="1"/>
-    <w:lsdException w:name="table of authorities" w:semiHidden="1" w:unhideWhenUsed="1"/>
-    <w:lsdException w:name="macro" w:semiHidden="1" w:unhideWhenUsed="1"/>
-    <w:lsdException w:name="toa heading" w:semiHidden="1" w:unhideWhenUsed="1"/>
-    <w:lsdException w:name="List" w:semiHidden="1" w:unhideWhenUsed="1"/>
-    <w:lsdException w:name="List Bullet" w:semiHidden="1" w:unhideWhenUsed="1"/>
-    <w:lsdException w:name="List Number" w:semiHidden="1" w:unhideWhenUsed="1"/>
-    <w:lsdException w:name="List 2" w:semiHidden="1" w:unhideWhenUsed="1"/>
-    <w:lsdException w:name="List 3" w:semiHidden="1" w:unhideWhenUsed="1"/>
-    <w:lsdException w:name="List 4" w:semiHidden="1" w:unhideWhenUsed="1"/>
-    <w:lsdException w:name="List 5" w:semiHidden="1" w:unhideWhenUsed="1"/>
-    <w:lsdException w:name="List Bullet 2" w:semiHidden="1" w:unhideWhenUsed="1"/>
-    <w:lsdException w:name="List Bullet 3" w:semiHidden="1" w:unhideWhenUsed="1"/>
-    <w:lsdException w:name="List Bullet 4" w:semiHidden="1" w:unhideWhenUsed="1"/>
-    <w:lsdException w:name="List Bullet 5" w:semiHidden="1" w:unhideWhenUsed="1"/>
-    <w:lsdException w:name="List Number 2" w:semiHidden="1" w:unhideWhenUsed="1"/>
-    <w:lsdException w:name="List Number 3" w:semiHidden="1" w:unhideWhenUsed="1"/>
-    <w:lsdException w:name="List Number 4" w:semiHidden="1" w:unhideWhenUsed="1"/>
-    <w:lsdException w:name="List Number 5" w:semiHidden="1" w:unhideWhenUsed="1"/>
-    <w:lsdException w:name="Title" w:uiPriority="10" w:qFormat="1"/>
-    <w:lsdException w:name="Closing" w:semiHidden="1" w:unhideWhenUsed="1"/>
-    <w:lsdException w:name="Signature" w:semiHidden="1" w:unhideWhenUsed="1"/>
-    <w:lsdException w:name="Default Paragraph Font" w:semiHidden="1" w:uiPriority="1" w:unhideWhenUsed="1"/>
-    <w:lsdException w:name="Body Text" w:semiHidden="1" w:unhideWhenUsed="1"/>
-    <w:lsdException w:name="Body Text Indent" w:semiHidden="1" w:unhideWhenUsed="1"/>
-    <w:lsdException w:name="List Continue" w:semiHidden="1" w:unhideWhenUsed="1"/>
-    <w:lsdException w:name="List Continue 2" w:semiHidden="1" w:unhideWhenUsed="1"/>
-    <w:lsdException w:name="List Continue 3" w:semiHidden="1" w:unhideWhenUsed="1"/>
-    <w:lsdException w:name="List Continue 4" w:semiHidden="1" w:unhideWhenUsed="1"/>
-    <w:lsdException w:name="List Continue 5" w:semiHidden="1" w:unhideWhenUsed="1"/>
-    <w:lsdException w:name="Message Header" w:semiHidden="1" w:unhideWhenUsed="1"/>
-    <w:lsdException w:name="Subtitle" w:uiPriority="11" w:qFormat="1"/>
-    <w:lsdException w:name="Salutation" w:semiHidden="1" w:unhideWhenUsed="1"/>
-    <w:lsdException w:name="Date" w:semiHidden="1" w:unhideWhenUsed="1"/>
-    <w:lsdException w:name="Body Text First Indent" w:semiHidden="1" w:unhideWhenUsed="1"/>
-    <w:lsdException w:name="Body Text First Indent 2" w:semiHidden="1" w:unhideWhenUsed="1"/>
-    <w:lsdException w:name="Note Heading" w:semiHidden="1" w:unhideWhenUsed="1"/>
-    <w:lsdException w:name="Body Text 2" w:semiHidden="1" w:unhideWhenUsed="1"/>
-    <w:lsdException w:name="Body Text 3" w:semiHidden="1" w:unhideWhenUsed="1"/>
-    <w:lsdException w:name="Body Text Indent 2" w:semiHidden="1" w:unhideWhenUsed="1"/>
-    <w:lsdException w:name="Body Text Indent 3" w:semiHidden="1" w:unhideWhenUsed="1"/>
-    <w:lsdException w:name="Block Text" w:semiHidden="1" w:unhideWhenUsed="1"/>
-    <w:lsdException w:name="Hyperlink" w:semiHidden="1" w:unhideWhenUsed="1"/>
-    <w:lsdException w:name="FollowedHyperlink" w:semiHidden="1" w:unhideWhenUsed="1"/>
-    <w:lsdException w:name="Strong" w:uiPriority="22" w:qFormat="1"/>
-    <w:lsdException w:name="Emphasis" w:uiPriority="20" w:qFormat="1"/>
-    <w:lsdException w:name="Document Map" w:semiHidden="1" w:unhideWhenUsed="1"/>
-    <w:lsdException w:name="Plain Text" w:semiHidden="1" w:unhideWhenUsed="1"/>
-    <w:lsdException w:name="E-mail Signature" w:semiHidden="1" w:unhideWhenUsed="1"/>
-    <w:lsdException w:name="HTML Top of Form" w:semiHidden="1" w:unhideWhenUsed="1"/>
-    <w:lsdException w:name="HTML Bottom of Form" w:semiHidden="1" w:unhideWhenUsed="1"/>
-    <w:lsdException w:name="Normal (Web)" w:semiHidden="1" w:unhideWhenUsed="1"/>
-    <w:lsdException w:name="HTML Acronym" w:semiHidden="1" w:unhideWhenUsed="1"/>
-    <w:lsdException w:name="HTML Address" w:semiHidden="1" w:unhideWhenUsed="1"/>
-    <w:lsdException w:name="HTML Cite" w:semiHidden="1" w:unhideWhenUsed="1"/>
-    <w:lsdException w:name="HTML Code" w:semiHidden="1" w:unhideWhenUsed="1"/>
-    <w:lsdException w:name="HTML Definition" w:semiHidden="1" w:unhideWhenUsed="1"/>
-    <w:lsdException w:name="HTML Keyboard" w:semiHidden="1" w:unhideWhenUsed="1"/>
-    <w:lsdException w:name="HTML Preformatted" w:semiHidden="1" w:unhideWhenUsed="1"/>
-    <w:lsdException w:name="HTML Sample" w:semiHidden="1" w:unhideWhenUsed="1"/>
-    <w:lsdException w:name="HTML Typewriter" w:semiHidden="1" w:unhideWhenUsed="1"/>
-    <w:lsdException w:name="HTML Variable" w:semiHidden="1" w:unhideWhenUsed="1"/>
-    <w:lsdException w:name="Normal Table" w:semiHidden="1" w:unhideWhenUsed="1"/>
-    <w:lsdException w:name="annotation subject" w:semiHidden="1" w:unhideWhenUsed="1"/>
-    <w:lsdException w:name="No List" w:semiHidden="1" w:unhideWhenUsed="1"/>
-    <w:lsdException w:name="Outline List 1" w:semiHidden="1" w:unhideWhenUsed="1"/>
-    <w:lsdException w:name="Outline List 2" w:semiHidden="1" w:unhideWhenUsed="1"/>
-    <w:lsdException w:name="Outline List 3" w:semiHidden="1" w:unhideWhenUsed="1"/>
-    <w:lsdException w:name="Table Simple 1" w:semiHidden="1" w:unhideWhenUsed="1"/>
-    <w:lsdException w:name="Table Simple 2" w:semiHidden="1" w:unhideWhenUsed="1"/>
-    <w:lsdException w:name="Table Simple 3" w:semiHidden="1" w:unhideWhenUsed="1"/>
-    <w:lsdException w:name="Table Classic 1" w:semiHidden="1" w:unhideWhenUsed="1"/>
-    <w:lsdException w:name="Table Classic 2" w:semiHidden="1" w:unhideWhenUsed="1"/>
-    <w:lsdException w:name="Table Classic 3" w:semiHidden="1" w:unhideWhenUsed="1"/>
-    <w:lsdException w:name="Table Classic 4" w:semiHidden="1" w:unhideWhenUsed="1"/>
-    <w:lsdException w:name="Table Colorful 1" w:semiHidden="1" w:unhideWhenUsed="1"/>
-    <w:lsdException w:name="Table Colorful 2" w:semiHidden="1" w:unhideWhenUsed="1"/>
-    <w:lsdException w:name="Table Colorful 3" w:semiHidden="1" w:unhideWhenUsed="1"/>
-    <w:lsdException w:name="Table Columns 1" w:semiHidden="1" w:unhideWhenUsed="1"/>
-    <w:lsdException w:name="Table Columns 2" w:semiHidden="1" w:unhideWhenUsed="1"/>
-    <w:lsdException w:name="Table Columns 3" w:semiHidden="1" w:unhideWhenUsed="1"/>
-    <w:lsdException w:name="Table Columns 4" w:semiHidden="1" w:unhideWhenUsed="1"/>
-    <w:lsdException w:name="Table Columns 5" w:semiHidden="1" w:unhideWhenUsed="1"/>
-    <w:lsdException w:name="Table Grid 1" w:semiHidden="1" w:unhideWhenUsed="1"/>
-    <w:lsdException w:name="Table Grid 2" w:semiHidden="1" w:unhideWhenUsed="1"/>
-    <w:lsdException w:name="Table Grid 3" w:semiHidden="1" w:unhideWhenUsed="1"/>
-    <w:lsdException w:name="Table Grid 4" w:semiHidden="1" w:unhideWhenUsed="1"/>
-    <w:lsdException w:name="Table Grid 5" w:semiHidden="1" w:unhideWhenUsed="1"/>
-    <w:lsdException w:name="Table Grid 6" w:semiHidden="1" w:unhideWhenUsed="1"/>
-    <w:lsdException w:name="Table Grid 7" w:semiHidden="1" w:unhideWhenUsed="1"/>
-    <w:lsdException w:name="Table Grid 8" w:semiHidden="1" w:unhideWhenUsed="1"/>
-    <w:lsdException w:name="Table List 1" w:semiHidden="1" w:unhideWhenUsed="1"/>
-    <w:lsdException w:name="Table List 2" w:semiHidden="1" w:unhideWhenUsed="1"/>
-    <w:lsdException w:name="Table List 3" w:semiHidden="1" w:unhideWhenUsed="1"/>
-    <w:lsdException w:name="Table List 4" w:semiHidden="1" w:unhideWhenUsed="1"/>
-    <w:lsdException w:name="Table List 5" w:semiHidden="1" w:unhideWhenUsed="1"/>
-    <w:lsdException w:name="Table List 6" w:semiHidden="1" w:unhideWhenUsed="1"/>
-    <w:lsdException w:name="Table List 7" w:semiHidden="1" w:unhideWhenUsed="1"/>
-    <w:lsdException w:name="Table List 8" w:semiHidden="1" w:unhideWhenUsed="1"/>
-    <w:lsdException w:name="Table 3D effects 1" w:semiHidden="1" w:unhideWhenUsed="1"/>
-    <w:lsdException w:name="Table 3D effects 2" w:semiHidden="1" w:unhideWhenUsed="1"/>
-    <w:lsdException w:name="Table 3D effects 3" w:semiHidden="1" w:unhideWhenUsed="1"/>
-    <w:lsdException w:name="Table Contemporary" w:semiHidden="1" w:unhideWhenUsed="1"/>
-    <w:lsdException w:name="Table Elegant" w:semiHidden="1" w:unhideWhenUsed="1"/>
-    <w:lsdException w:name="Table Professional" w:semiHidden="1" w:unhideWhenUsed="1"/>
-    <w:lsdException w:name="Table Subtle 1" w:semiHidden="1" w:unhideWhenUsed="1"/>
-    <w:lsdException w:name="Table Subtle 2" w:semiHidden="1" w:unhideWhenUsed="1"/>
-    <w:lsdException w:name="Table Web 1" w:semiHidden="1" w:unhideWhenUsed="1"/>
-    <w:lsdException w:name="Table Web 2" w:semiHidden="1" w:unhideWhenUsed="1"/>
-    <w:lsdException w:name="Table Web 3" w:semiHidden="1" w:unhideWhenUsed="1"/>
-    <w:lsdException w:name="Balloon Text" w:semiHidden="1" w:unhideWhenUsed="1"/>
-    <w:lsdException w:name="Table Grid" w:uiPriority="39"/>
-    <w:lsdException w:name="Table Theme" w:semiHidden="1" w:unhideWhenUsed="1"/>
-    <w:lsdException w:name="Placeholder Text" w:semiHidden="1"/>
-    <w:lsdException w:name="No Spacing" w:uiPriority="1" w:qFormat="1"/>
-    <w:lsdException w:name="Light Shading" w:uiPriority="60"/>
-    <w:lsdException w:name="Light List" w:uiPriority="61"/>
-    <w:lsdException w:name="Light Grid" w:uiPriority="62"/>
-    <w:lsdException w:name="Medium Shading 1" w:uiPriority="63"/>
-    <w:lsdException w:name="Medium Shading 2" w:uiPriority="64"/>
-    <w:lsdException w:name="Medium List 1" w:uiPriority="65"/>
-    <w:lsdException w:name="Medium List 2" w:uiPriority="66"/>
-    <w:lsdException w:name="Medium Grid 1" w:uiPriority="67"/>
-    <w:lsdException w:name="Medium Grid 2" w:uiPriority="68"/>
-    <w:lsdException w:name="Medium Grid 3" w:uiPriority="69"/>
-    <w:lsdException w:name="Dark List" w:uiPriority="70"/>
-    <w:lsdException w:name="Colorful Shading" w:uiPriority="71"/>
-    <w:lsdException w:name="Colorful List" w:uiPriority="72"/>
-    <w:lsdException w:name="Colorful Grid" w:uiPriority="73"/>
-    <w:lsdException w:name="Light Shading Accent 1" w:uiPriority="60"/>
-    <w:lsdException w:name="Light List Accent 1" w:uiPriority="61"/>
-    <w:lsdException w:name="Light Grid Accent 1" w:uiPriority="62"/>
-    <w:lsdException w:name="Medium Shading 1 Accent 1" w:uiPriority="63"/>
-    <w:lsdException w:name="Medium Shading 2 Accent 1" w:uiPriority="64"/>
-    <w:lsdException w:name="Medium List 1 Accent 1" w:uiPriority="65"/>
-    <w:lsdException w:name="Revision" w:semiHidden="1"/>
-    <w:lsdException w:name="List Paragraph" w:uiPriority="34" w:qFormat="1"/>
-    <w:lsdException w:name="Quote" w:uiPriority="29" w:qFormat="1"/>
-    <w:lsdException w:name="Intense Quote" w:uiPriority="30" w:qFormat="1"/>
-    <w:lsdException w:name="Medium List 2 Accent 1" w:uiPriority="66"/>
-    <w:lsdException w:name="Medium Grid 1 Accent 1" w:uiPriority="67"/>
-    <w:lsdException w:name="Medium Grid 2 Accent 1" w:uiPriority="68"/>
-    <w:lsdException w:name="Medium Grid 3 Accent 1" w:uiPriority="69"/>
-    <w:lsdException w:name="Dark List Accent 1" w:uiPriority="70"/>
-    <w:lsdException w:name="Colorful Shading Accent 1" w:uiPriority="71"/>
-    <w:lsdException w:name="Colorful List Accent 1" w:uiPriority="72"/>
-    <w:lsdException w:name="Colorful Grid Accent 1" w:uiPriority="73"/>
-    <w:lsdException w:name="Light Shading Accent 2" w:uiPriority="60"/>
-    <w:lsdException w:name="Light List Accent 2" w:uiPriority="61"/>
-    <w:lsdException w:name="Light Grid Accent 2" w:uiPriority="62"/>
-    <w:lsdException w:name="Medium Shading 1 Accent 2" w:uiPriority="63"/>
-    <w:lsdException w:name="Medium Shading 2 Accent 2" w:uiPriority="64"/>
-    <w:lsdException w:name="Medium List 1 Accent 2" w:uiPriority="65"/>
-    <w:lsdException w:name="Medium List 2 Accent 2" w:uiPriority="66"/>
-    <w:lsdException w:name="Medium Grid 1 Accent 2" w:uiPriority="67"/>
-    <w:lsdException w:name="Medium Grid 2 Accent 2" w:uiPriority="68"/>
-    <w:lsdException w:name="Medium Grid 3 Accent 2" w:uiPriority="69"/>
-    <w:lsdException w:name="Dark List Accent 2" w:uiPriority="70"/>
-    <w:lsdException w:name="Colorful Shading Accent 2" w:uiPriority="71"/>
-    <w:lsdException w:name="Colorful List Accent 2" w:uiPriority="72"/>
-    <w:lsdException w:name="Colorful Grid Accent 2" w:uiPriority="73"/>
-    <w:lsdException w:name="Light Shading Accent 3" w:uiPriority="60"/>
-    <w:lsdException w:name="Light List Accent 3" w:uiPriority="61"/>
-    <w:lsdException w:name="Light Grid Accent 3" w:uiPriority="62"/>
-    <w:lsdException w:name="Medium Shading 1 Accent 3" w:uiPriority="63"/>
-    <w:lsdException w:name="Medium Shading 2 Accent 3" w:uiPriority="64"/>
-    <w:lsdException w:name="Medium List 1 Accent 3" w:uiPriority="65"/>
-    <w:lsdException w:name="Medium List 2 Accent 3" w:uiPriority="66"/>
-    <w:lsdException w:name="Medium Grid 1 Accent 3" w:uiPriority="67"/>
-    <w:lsdException w:name="Medium Grid 2 Accent 3" w:uiPriority="68"/>
-    <w:lsdException w:name="Medium Grid 3 Accent 3" w:uiPriority="69"/>
-    <w:lsdException w:name="Dark List Accent 3" w:uiPriority="70"/>
-    <w:lsdException w:name="Colorful Shading Accent 3" w:uiPriority="71"/>
-    <w:lsdException w:name="Colorful List Accent 3" w:uiPriority="72"/>
-    <w:lsdException w:name="Colorful Grid Accent 3" w:uiPriority="73"/>
-    <w:lsdException w:name="Light Shading Accent 4" w:uiPriority="60"/>
-    <w:lsdException w:name="Light List Accent 4" w:uiPriority="61"/>
-    <w:lsdException w:name="Light Grid Accent 4" w:uiPriority="62"/>
-    <w:lsdException w:name="Medium Shading 1 Accent 4" w:uiPriority="63"/>
-    <w:lsdException w:name="Medium Shading 2 Accent 4" w:uiPriority="64"/>
-    <w:lsdException w:name="Medium List 1 Accent 4" w:uiPriority="65"/>
-    <w:lsdException w:name="Medium List 2 Accent 4" w:uiPriority="66"/>
-    <w:lsdException w:name="Medium Grid 1 Accent 4" w:uiPriority="67"/>
-    <w:lsdException w:name="Medium Grid 2 Accent 4" w:uiPriority="68"/>
-    <w:lsdException w:name="Medium Grid 3 Accent 4" w:uiPriority="69"/>
-    <w:lsdException w:name="Dark List Accent 4" w:uiPriority="70"/>
-    <w:lsdException w:name="Colorful Shading Accent 4" w:uiPriority="71"/>
-    <w:lsdException w:name="Colorful List Accent 4" w:uiPriority="72"/>
-    <w:lsdException w:name="Colorful Grid Accent 4" w:uiPriority="73"/>
-    <w:lsdException w:name="Light Shading Accent 5" w:uiPriority="60"/>
-    <w:lsdException w:name="Light List Accent 5" w:uiPriority="61"/>
-    <w:lsdException w:name="Light Grid Accent 5" w:uiPriority="62"/>
-    <w:lsdException w:name="Medium Shading 1 Accent 5" w:uiPriority="63"/>
-    <w:lsdException w:name="Medium Shading 2 Accent 5" w:uiPriority="64"/>
-    <w:lsdException w:name="Medium List 1 Accent 5" w:uiPriority="65"/>
-    <w:lsdException w:name="Medium List 2 Accent 5" w:uiPriority="66"/>
-    <w:lsdException w:name="Medium Grid 1 Accent 5" w:uiPriority="67"/>
-    <w:lsdException w:name="Medium Grid 2 Accent 5" w:uiPriority="68"/>
-    <w:lsdException w:name="Medium Grid 3 Accent 5" w:uiPriority="69"/>
-    <w:lsdException w:name="Dark List Accent 5" w:uiPriority="70"/>
-    <w:lsdException w:name="Colorful Shading Accent 5" w:uiPriority="71"/>
-    <w:lsdException w:name="Colorful List Accent 5" w:uiPriority="72"/>
-    <w:lsdException w:name="Colorful Grid Accent 5" w:uiPriority="73"/>
-    <w:lsdException w:name="Light Shading Accent 6" w:uiPriority="60"/>
-    <w:lsdException w:name="Light List Accent 6" w:uiPriority="61"/>
-    <w:lsdException w:name="Light Grid Accent 6" w:uiPriority="62"/>
-    <w:lsdException w:name="Medium Shading 1 Accent 6" w:uiPriority="63"/>
-    <w:lsdException w:name="Medium Shading 2 Accent 6" w:uiPriority="64"/>
-    <w:lsdException w:name="Medium List 1 Accent 6" w:uiPriority="65"/>
-    <w:lsdException w:name="Medium List 2 Accent 6" w:uiPriority="66"/>
-    <w:lsdException w:name="Medium Grid 1 Accent 6" w:uiPriority="67"/>
-    <w:lsdException w:name="Medium Grid 2 Accent 6" w:uiPriority="68"/>
-    <w:lsdException w:name="Medium Grid 3 Accent 6" w:uiPriority="69"/>
-    <w:lsdException w:name="Dark List Accent 6" w:uiPriority="70"/>
-    <w:lsdException w:name="Colorful Shading Accent 6" w:uiPriority="71"/>
-    <w:lsdException w:name="Colorful List Accent 6" w:uiPriority="72"/>
-    <w:lsdException w:name="Colorful Grid Accent 6" w:uiPriority="73"/>
-    <w:lsdException w:name="Subtle Emphasis" w:uiPriority="19" w:qFormat="1"/>
-    <w:lsdException w:name="Intense Emphasis" w:uiPriority="21" w:qFormat="1"/>
-    <w:lsdException w:name="Subtle Reference" w:uiPriority="31" w:qFormat="1"/>
-    <w:lsdException w:name="Intense Reference" w:uiPriority="32" w:qFormat="1"/>
-    <w:lsdException w:name="Book Title" w:uiPriority="33" w:qFormat="1"/>
-    <w:lsdException w:name="Bibliography" w:semiHidden="1" w:uiPriority="37" w:unhideWhenUsed="1"/>
-    <w:lsdException w:name="TOC Heading" w:semiHidden="1" w:uiPriority="39" w:unhideWhenUsed="1" w:qFormat="1"/>
-    <w:lsdException w:name="Plain Table 1" w:uiPriority="41"/>
-    <w:lsdException w:name="Plain Table 2" w:uiPriority="42"/>
-    <w:lsdException w:name="Plain Table 3" w:uiPriority="43"/>
-    <w:lsdException w:name="Plain Table 4" w:uiPriority="44"/>
-    <w:lsdException w:name="Plain Table 5" w:uiPriority="45"/>
-    <w:lsdException w:name="Grid Table Light" w:uiPriority="40"/>
-    <w:lsdException w:name="Grid Table 1 Light" w:uiPriority="46"/>
-    <w:lsdException w:name="Grid Table 2" w:uiPriority="47"/>
-    <w:lsdException w:name="Grid Table 3" w:uiPriority="48"/>
-    <w:lsdException w:name="Grid Table 4" w:uiPriority="49"/>
-    <w:lsdException w:name="Grid Table 5 Dark" w:uiPriority="50"/>
-    <w:lsdException w:name="Grid Table 6 Colorful" w:uiPriority="51"/>
-    <w:lsdException w:name="Grid Table 7 Colorful" w:uiPriority="52"/>
-    <w:lsdException w:name="Grid Table 1 Light Accent 1" w:uiPriority="46"/>
-    <w:lsdException w:name="Grid Table 2 Accent 1" w:uiPriority="47"/>
-    <w:lsdException w:name="Grid Table 3 Accent 1" w:uiPriority="48"/>
-    <w:lsdException w:name="Grid Table 4 Accent 1" w:uiPriority="49"/>
-    <w:lsdException w:name="Grid Table 5 Dark Accent 1" w:uiPriority="50"/>
-    <w:lsdException w:name="Grid Table 6 Colorful Accent 1" w:uiPriority="51"/>
-    <w:lsdException w:name="Grid Table 7 Colorful Accent 1" w:uiPriority="52"/>
-    <w:lsdException w:name="Grid Table 1 Light Accent 2" w:uiPriority="46"/>
-    <w:lsdException w:name="Grid Table 2 Accent 2" w:uiPriority="47"/>
-    <w:lsdException w:name="Grid Table 3 Accent 2" w:uiPriority="48"/>
-    <w:lsdException w:name="Grid Table 4 Accent 2" w:uiPriority="49"/>
-    <w:lsdException w:name="Grid Table 5 Dark Accent 2" w:uiPriority="50"/>
-    <w:lsdException w:name="Grid Table 6 Colorful Accent 2" w:uiPriority="51"/>
-    <w:lsdException w:name="Grid Table 7 Colorful Accent 2" w:uiPriority="52"/>
-    <w:lsdException w:name="Grid Table 1 Light Accent 3" w:uiPriority="46"/>
-    <w:lsdException w:name="Grid Table 2 Accent 3" w:uiPriority="47"/>
-    <w:lsdException w:name="Grid Table 3 Accent 3" w:uiPriority="48"/>
-    <w:lsdException w:name="Grid Table 4 Accent 3" w:uiPriority="49"/>
-    <w:lsdException w:name="Grid Table 5 Dark Accent 3" w:uiPriority="50"/>
-    <w:lsdException w:name="Grid Table 6 Colorful Accent 3" w:uiPriority="51"/>
-    <w:lsdException w:name="Grid Table 7 Colorful Accent 3" w:uiPriority="52"/>
-    <w:lsdException w:name="Grid Table 1 Light Accent 4" w:uiPriority="46"/>
-    <w:lsdException w:name="Grid Table 2 Accent 4" w:uiPriority="47"/>
-    <w:lsdException w:name="Grid Table 3 Accent 4" w:uiPriority="48"/>
-    <w:lsdException w:name="Grid Table 4 Accent 4" w:uiPriority="49"/>
-    <w:lsdException w:name="Grid Table 5 Dark Accent 4" w:uiPriority="50"/>
-    <w:lsdException w:name="Grid Table 6 Colorful Accent 4" w:uiPriority="51"/>
-    <w:lsdException w:name="Grid Table 7 Colorful Accent 4" w:uiPriority="52"/>
-    <w:lsdException w:name="Grid Table 1 Light Accent 5" w:uiPriority="46"/>
-    <w:lsdException w:name="Grid Table 2 Accent 5" w:uiPriority="47"/>
-    <w:lsdException w:name="Grid Table 3 Accent 5" w:uiPriority="48"/>
-    <w:lsdException w:name="Grid Table 4 Accent 5" w:uiPriority="49"/>
-    <w:lsdException w:name="Grid Table 5 Dark Accent 5" w:uiPriority="50"/>
-    <w:lsdException w:name="Grid Table 6 Colorful Accent 5" w:uiPriority="51"/>
-    <w:lsdException w:name="Grid Table 7 Colorful Accent 5" w:uiPriority="52"/>
-    <w:lsdException w:name="Grid Table 1 Light Accent 6" w:uiPriority="46"/>
-    <w:lsdException w:name="Grid Table 2 Accent 6" w:uiPriority="47"/>
-    <w:lsdException w:name="Grid Table 3 Accent 6" w:uiPriority="48"/>
-    <w:lsdException w:name="Grid Table 4 Accent 6" w:uiPriority="49"/>
-    <w:lsdException w:name="Grid Table 5 Dark Accent 6" w:uiPriority="50"/>
-    <w:lsdException w:name="Grid Table 6 Colorful Accent 6" w:uiPriority="51"/>
-    <w:lsdException w:name="Grid Table 7 Colorful Accent 6" w:uiPriority="52"/>
-    <w:lsdException w:name="List Table 1 Light" w:uiPriority="46"/>
-    <w:lsdException w:name="List Table 2" w:uiPriority="47"/>
-    <w:lsdException w:name="List Table 3" w:uiPriority="48"/>
-    <w:lsdException w:name="List Table 4" w:uiPriority="49"/>
-    <w:lsdException w:name="List Table 5 Dark" w:uiPriority="50"/>
-    <w:lsdException w:name="List Table 6 Colorful" w:uiPriority="51"/>
-    <w:lsdException w:name="List Table 7 Colorful" w:uiPriority="52"/>
-    <w:lsdException w:name="List Table 1 Light Accent 1" w:uiPriority="46"/>
-    <w:lsdException w:name="List Table 2 Accent 1" w:uiPriority="47"/>
-    <w:lsdException w:name="List Table 3 Accent 1" w:uiPriority="48"/>
-    <w:lsdException w:name="List Table 4 Accent 1" w:uiPriority="49"/>
-    <w:lsdException w:name="List Table 5 Dark Accent 1" w:uiPriority="50"/>
-    <w:lsdException w:name="List Table 6 Colorful Accent 1" w:uiPriority="51"/>
-    <w:lsdException w:name="List Table 7 Colorful Accent 1" w:uiPriority="52"/>
-    <w:lsdException w:name="List Table 1 Light Accent 2" w:uiPriority="46"/>
-    <w:lsdException w:name="List Table 2 Accent 2" w:uiPriority="47"/>
-    <w:lsdException w:name="List Table 3 Accent 2" w:uiPriority="48"/>
-    <w:lsdException w:name="List Table 4 Accent 2" w:uiPriority="49"/>
-    <w:lsdException w:name="List Table 5 Dark Accent 2" w:uiPriority="50"/>
-    <w:lsdException w:name="List Table 6 Colorful Accent 2" w:uiPriority="51"/>
-    <w:lsdException w:name="List Table 7 Colorful Accent 2" w:uiPriority="52"/>
-    <w:lsdException w:name="List Table 1 Light Accent 3" w:uiPriority="46"/>
-    <w:lsdException w:name="List Table 2 Accent 3" w:uiPriority="47"/>
-    <w:lsdException w:name="List Table 3 Accent 3" w:uiPriority="48"/>
-    <w:lsdException w:name="List Table 4 Accent 3" w:uiPriority="49"/>
-    <w:lsdException w:name="List Table 5 Dark Accent 3" w:uiPriority="50"/>
-    <w:lsdException w:name="List Table 6 Colorful Accent 3" w:uiPriority="51"/>
-    <w:lsdException w:name="List Table 7 Colorful Accent 3" w:uiPriority="52"/>
-    <w:lsdException w:name="List Table 1 Light Accent 4" w:uiPriority="46"/>
-    <w:lsdException w:name="List Table 2 Accent 4" w:uiPriority="47"/>
-    <w:lsdException w:name="List Table 3 Accent 4" w:uiPriority="48"/>
-    <w:lsdException w:name="List Table 4 Accent 4" w:uiPriority="49"/>
-    <w:lsdException w:name="List Table 5 Dark Accent 4" w:uiPriority="50"/>
-    <w:lsdException w:name="List Table 6 Colorful Accent 4" w:uiPriority="51"/>
-    <w:lsdException w:name="List Table 7 Colorful Accent 4" w:uiPriority="52"/>
-    <w:lsdException w:name="List Table 1 Light Accent 5" w:uiPriority="46"/>
-    <w:lsdException w:name="List Table 2 Accent 5" w:uiPriority="47"/>
-    <w:lsdException w:name="List Table 3 Accent 5" w:uiPriority="48"/>
-    <w:lsdException w:name="List Table 4 Accent 5" w:uiPriority="49"/>
-    <w:lsdException w:name="List Table 5 Dark Accent 5" w:uiPriority="50"/>
-    <w:lsdException w:name="List Table 6 Colorful Accent 5" w:uiPriority="51"/>
-    <w:lsdException w:name="List Table 7 Colorful Accent 5" w:uiPriority="52"/>
-    <w:lsdException w:name="List Table 1 Light Accent 6" w:uiPriority="46"/>
-    <w:lsdException w:name="List Table 2 Accent 6" w:uiPriority="47"/>
-    <w:lsdException w:name="List Table 3 Accent 6" w:uiPriority="48"/>
-    <w:lsdException w:name="List Table 4 Accent 6" w:uiPriority="49"/>
-    <w:lsdException w:name="List Table 5 Dark Accent 6" w:uiPriority="50"/>
-    <w:lsdException w:name="List Table 6 Colorful Accent 6" w:uiPriority="51"/>
-    <w:lsdException w:name="List Table 7 Colorful Accent 6" w:uiPriority="52"/>
-  </w:latentStyles>
-  <w:style w:type="paragraph" w:default="1" w:styleId="Normal">
-    <w:name w:val="Normal"/>
-    <w:qFormat/>
-  </w:style>
-  <w:style w:type="character" w:default="1" w:styleId="DefaultParagraphFont">
-    <w:name w:val="Default Paragraph Font"/>
-    <w:uiPriority w:val="1"/>
-    <w:semiHidden/>
-    <w:unhideWhenUsed/>
-  </w:style>
-  <w:style w:type="table" w:default="1" w:styleId="TableNormal">
-    <w:name w:val="Normal Table"/>
-    <w:uiPriority w:val="99"/>
-    <w:semiHidden/>
-    <w:unhideWhenUsed/>
-    <w:tblPr>
-      <w:tblInd w:w="0" w:type="dxa"/>
-      <w:tblCellMar>
-        <w:top w:w="0" w:type="dxa"/>
-        <w:left w:w="108" w:type="dxa"/>
-        <w:bottom w:w="0" w:type="dxa"/>
-        <w:right w:w="108" w:type="dxa"/>
-      </w:tblCellMar>
-    </w:tblPr>
-  </w:style>
-  <w:style w:type="numbering" w:default="1" w:styleId="NoList">
-    <w:name w:val="No List"/>
-    <w:uiPriority w:val="99"/>
-    <w:semiHidden/>
-    <w:unhideWhenUsed/>
-  </w:style>
-  <w:style w:type="paragraph" w:customStyle="1" w:styleId="02797BCDE43F4E71A2B70E66DEB1DB05">
-    <w:name w:val="02797BCDE43F4E71A2B70E66DEB1DB05"/>
-  </w:style>
-  <w:style w:type="paragraph" w:customStyle="1" w:styleId="49FCBDCB5784413198A1BB35009736BA">
-    <w:name w:val="49FCBDCB5784413198A1BB35009736BA"/>
-  </w:style>
-  <w:style w:type="paragraph" w:customStyle="1" w:styleId="8B1432EEBFBA45F8A85510A77AE1D595">
-    <w:name w:val="8B1432EEBFBA45F8A85510A77AE1D595"/>
-  </w:style>
-</w:styles>
-</file>
-
-<file path=word/glossary/webSettings.xml><?xml version="1.0" encoding="utf-8"?>
-<w:webSettings xmlns:mc="http://schemas.openxmlformats.org/markup-compatibility/2006" xmlns:r="http://schemas.openxmlformats.org/officeDocument/2006/relationships" xmlns:w="http://schemas.openxmlformats.org/wordprocessingml/2006/main" xmlns:w14="http://schemas.microsoft.com/office/word/2010/wordml" xmlns:w15="http://schemas.microsoft.com/office/word/2012/wordml" mc:Ignorable="w14 w15">
-  <w:optimizeForBrowser/>
-  <w:allowPNG/>
-</w:webSettings>
 </file>
 
 <file path=word/theme/theme1.xml><?xml version="1.0" encoding="utf-8"?>
@@ -2557,7 +2071,7 @@
 </file>
 
 <file path=customXml/itemProps2.xml><?xml version="1.0" encoding="utf-8"?>
-<ds:datastoreItem xmlns:ds="http://schemas.openxmlformats.org/officeDocument/2006/customXml" ds:itemID="{4FF0A8AC-9D80-4790-A7EF-1D63A0454018}">
+<ds:datastoreItem xmlns:ds="http://schemas.openxmlformats.org/officeDocument/2006/customXml" ds:itemID="{6F810A80-496F-3949-BF8A-1E3F140E765D}">
   <ds:schemaRefs>
     <ds:schemaRef ds:uri="http://schemas.openxmlformats.org/officeDocument/2006/bibliography"/>
   </ds:schemaRefs>

</xml_diff>

<commit_message>
Added github link in report
</commit_message>
<xml_diff>
--- a/Eindopdracht/Report_group1.docx
+++ b/Eindopdracht/Report_group1.docx
@@ -239,7 +239,7 @@
                     <wp:positionV relativeFrom="page">
                       <wp:posOffset>7615251</wp:posOffset>
                     </wp:positionV>
-                    <wp:extent cx="3657600" cy="2105041"/>
+                    <wp:extent cx="3657600" cy="2105029"/>
                     <wp:effectExtent l="0" t="0" r="0" b="0"/>
                     <wp:wrapNone/>
                     <wp:docPr id="9" name="Group 9"/>
@@ -251,9 +251,9 @@
                           <wpg:grpSpPr>
                             <a:xfrm>
                               <a:off x="0" y="0"/>
-                              <a:ext cx="3657600" cy="2105041"/>
+                              <a:ext cx="3657600" cy="2105029"/>
                               <a:chOff x="0" y="0"/>
-                              <a:chExt cx="3657600" cy="2101168"/>
+                              <a:chExt cx="3657600" cy="2101156"/>
                             </a:xfrm>
                           </wpg:grpSpPr>
                           <wps:wsp>
@@ -261,7 +261,7 @@
                             <wps:cNvSpPr txBox="1"/>
                             <wps:spPr>
                               <a:xfrm>
-                                <a:off x="0" y="363202"/>
+                                <a:off x="0" y="363190"/>
                                 <a:ext cx="3657600" cy="1737966"/>
                               </a:xfrm>
                               <a:prstGeom prst="rect">
@@ -467,8 +467,12 @@
               </mc:Choice>
               <mc:Fallback>
                 <w:pict>
-                  <v:group w14:anchorId="580FCB0E" id="Group_x0020_9" o:spid="_x0000_s1027" style="position:absolute;margin-left:330.15pt;margin-top:599.65pt;width:4in;height:165.75pt;z-index:251666432;mso-position-horizontal-relative:page;mso-position-vertical-relative:page;mso-height-relative:margin" coordsize="3657600,2101168" o:gfxdata="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">
-                    <v:shape id="Text_x0020_Box_x0020_11" o:spid="_x0000_s1028" type="#_x0000_t202" style="position:absolute;top:363202;width:3657600;height:1737966;visibility:visible;mso-wrap-style:square;v-text-anchor:bottom" o:gfxdata="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" filled="f" stroked="f" strokeweight=".5pt">
+                  <v:group w14:anchorId="580FCB0E" id="Group_x0020_9" o:spid="_x0000_s1027" style="position:absolute;margin-left:330.15pt;margin-top:599.65pt;width:4in;height:165.75pt;z-index:251666432;mso-position-horizontal-relative:page;mso-position-vertical-relative:page;mso-height-relative:margin" coordsize="3657600,2101156" o:gfxdata="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">
+                    <v:shapetype id="_x0000_t202" coordsize="21600,21600" o:spt="202" path="m0,0l0,21600,21600,21600,21600,0xe">
+                      <v:stroke joinstyle="miter"/>
+                      <v:path gradientshapeok="t" o:connecttype="rect"/>
+                    </v:shapetype>
+                    <v:shape id="Text_x0020_Box_x0020_11" o:spid="_x0000_s1028" type="#_x0000_t202" style="position:absolute;top:363190;width:3657600;height:1737966;visibility:visible;mso-wrap-style:square;v-text-anchor:bottom" o:gfxdata="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" filled="f" stroked="f" strokeweight=".5pt">
                       <v:textbox style="mso-fit-shape-to-text:t" inset="0,0,36pt,36pt">
                         <w:txbxContent>
                           <w:p>
@@ -665,6 +669,18 @@
       <w:r>
         <w:t xml:space="preserve"> especially the use of synsets. We thought those were very confusing at first but again, when we got the hang of it wasn’t that hard. Finally I contributed to the final part of the wikification of the tagged words. Some words weren’t given a Wikipedia page, so we had to come up with something to make sure that every tagged word had a Wikipedia page. The result of that you can see in annotate.py in the wikiexpander() function and reverseTagset() function.</w:t>
       </w:r>
+    </w:p>
+    <w:p>
+      <w:r>
+        <w:t>For further information about our project we would like refer to our Github repo:</w:t>
+      </w:r>
+    </w:p>
+    <w:p>
+      <w:r>
+        <w:t>https://github.com/Martbov/pta-group1</w:t>
+      </w:r>
+      <w:bookmarkStart w:id="0" w:name="_GoBack"/>
+      <w:bookmarkEnd w:id="0"/>
       <w:r>
         <w:br w:type="page"/>
       </w:r>
@@ -679,7 +695,6 @@
       </w:r>
     </w:p>
     <w:p>
-      <w:bookmarkStart w:id="0" w:name="_GoBack"/>
       <w:r>
         <w:t>The moment Mart and</w:t>
       </w:r>
@@ -737,7 +752,6 @@
         <w:t>e to link to a certain page.</w:t>
       </w:r>
     </w:p>
-    <w:bookmarkEnd w:id="0"/>
     <w:sectPr>
       <w:footerReference w:type="default" r:id="rId10"/>
       <w:pgSz w:w="12240" w:h="15840"/>
@@ -897,7 +911,7 @@
         </mc:Choice>
         <mc:Fallback>
           <w:pict>
-            <v:oval id="Oval 5" o:spid="_x0000_s1030" style="width:27.35pt;height:27.35pt;visibility:visible;mso-wrap-style:square;mso-left-percent:-10001;mso-top-percent:-10001;mso-position-horizontal:absolute;mso-position-horizontal-relative:char;mso-position-vertical:absolute;mso-position-vertical-relative:line;mso-left-percent:-10001;mso-top-percent:-10001;v-text-anchor:middle" o:gfxdata="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" fillcolor="#f9b639 [3207]" stroked="f" strokeweight="1pt">
+            <v:oval w14:anchorId="65E55D9C" id="Oval_x0020_5" o:spid="_x0000_s1030" style="width:27.35pt;height:27.35pt;visibility:visible;mso-wrap-style:square;mso-left-percent:-10001;mso-top-percent:-10001;mso-position-horizontal:absolute;mso-position-horizontal-relative:char;mso-position-vertical:absolute;mso-position-vertical-relative:line;mso-left-percent:-10001;mso-top-percent:-10001;v-text-anchor:middle" o:gfxdata="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" fillcolor="#f9b639 [3207]" stroked="f" strokeweight="1pt">
               <v:stroke joinstyle="miter"/>
               <v:path arrowok="t"/>
               <o:lock v:ext="edit" aspectratio="t"/>
@@ -905,39 +919,39 @@
                 <w:txbxContent>
                   <w:p>
                     <w:pPr>
-                      <w:pStyle w:val="BodyText"/>
+                      <w:pStyle w:val="Plattetekst"/>
                       <w:rPr>
-                        <w:rStyle w:val="PageNumber"/>
+                        <w:rStyle w:val="Paginanummer"/>
                       </w:rPr>
                     </w:pPr>
                     <w:r>
                       <w:rPr>
-                        <w:rStyle w:val="PageNumber"/>
+                        <w:rStyle w:val="Paginanummer"/>
                       </w:rPr>
                       <w:fldChar w:fldCharType="begin"/>
                     </w:r>
                     <w:r>
                       <w:rPr>
-                        <w:rStyle w:val="PageNumber"/>
+                        <w:rStyle w:val="Paginanummer"/>
                       </w:rPr>
                       <w:instrText xml:space="preserve"> PAGE   \* MERGEFORMAT </w:instrText>
                     </w:r>
                     <w:r>
                       <w:rPr>
-                        <w:rStyle w:val="PageNumber"/>
+                        <w:rStyle w:val="Paginanummer"/>
                       </w:rPr>
                       <w:fldChar w:fldCharType="separate"/>
                     </w:r>
                     <w:r>
                       <w:rPr>
-                        <w:rStyle w:val="PageNumber"/>
+                        <w:rStyle w:val="Paginanummer"/>
                         <w:noProof/>
                       </w:rPr>
                       <w:t>1</w:t>
                     </w:r>
                     <w:r>
                       <w:rPr>
-                        <w:rStyle w:val="PageNumber"/>
+                        <w:rStyle w:val="Paginanummer"/>
                       </w:rPr>
                       <w:fldChar w:fldCharType="end"/>
                     </w:r>
@@ -984,7 +998,7 @@
   <w:abstractNum w:abstractNumId="0">
     <w:nsid w:val="FFFFFF88"/>
     <w:multiLevelType w:val="singleLevel"/>
-    <w:tmpl w:val="AC468E16"/>
+    <w:tmpl w:val="5150D814"/>
     <w:lvl w:ilvl="0">
       <w:start w:val="1"/>
       <w:numFmt w:val="decimal"/>
@@ -2071,7 +2085,7 @@
 </file>
 
 <file path=customXml/itemProps2.xml><?xml version="1.0" encoding="utf-8"?>
-<ds:datastoreItem xmlns:ds="http://schemas.openxmlformats.org/officeDocument/2006/customXml" ds:itemID="{6F810A80-496F-3949-BF8A-1E3F140E765D}">
+<ds:datastoreItem xmlns:ds="http://schemas.openxmlformats.org/officeDocument/2006/customXml" ds:itemID="{39220913-972E-4C43-B5AB-E01CE369BEB3}">
   <ds:schemaRefs>
     <ds:schemaRef ds:uri="http://schemas.openxmlformats.org/officeDocument/2006/bibliography"/>
   </ds:schemaRefs>

</xml_diff>